<commit_message>
updated file with tables that include degrees of freedom
</commit_message>
<xml_diff>
--- a/Empirical Data/Nicolas Moity/Data_summary_tables - Nicolas Moity.docx
+++ b/Empirical Data/Nicolas Moity/Data_summary_tables - Nicolas Moity.docx
@@ -3,23 +3,35 @@
 <w:document xmlns:wpc="http://schemas.microsoft.com/office/word/2010/wordprocessingCanvas" xmlns:cx="http://schemas.microsoft.com/office/drawing/2014/chartex" xmlns:mc="http://schemas.openxmlformats.org/markup-compatibility/2006" xmlns:o="urn:schemas-microsoft-com:office:office" xmlns:r="http://schemas.openxmlformats.org/officeDocument/2006/relationships" xmlns:m="http://schemas.openxmlformats.org/officeDocument/2006/math" xmlns:v="urn:schemas-microsoft-com:vml" xmlns:wp14="http://schemas.microsoft.com/office/word/2010/wordprocessingDrawing" xmlns:wp="http://schemas.openxmlformats.org/drawingml/2006/wordprocessingDrawing" xmlns:w10="urn:schemas-microsoft-com:office:word" xmlns:w="http://schemas.openxmlformats.org/wordprocessingml/2006/main" xmlns:w14="http://schemas.microsoft.com/office/word/2010/wordml" xmlns:w15="http://schemas.microsoft.com/office/word/2012/wordml" xmlns:w16se="http://schemas.microsoft.com/office/word/2015/wordml/symex" xmlns:wpg="http://schemas.microsoft.com/office/word/2010/wordprocessingGroup" xmlns:wpi="http://schemas.microsoft.com/office/word/2010/wordprocessingInk" xmlns:wne="http://schemas.microsoft.com/office/word/2006/wordml" xmlns:wps="http://schemas.microsoft.com/office/word/2010/wordprocessingShape" mc:Ignorable="w14 w15 w16se wp14">
   <w:body>
     <w:p>
-      <w:r>
-        <w:t>Fish abundance (</w:t>
-      </w:r>
-      <w:r>
-        <w:t xml:space="preserve">all species </w:t>
-      </w:r>
-      <w:r>
-        <w:t>including sea turtles)</w:t>
-      </w:r>
-    </w:p>
-    <w:p>
-      <w:r>
+      <w:pPr>
+        <w:pStyle w:val="Heading2"/>
+      </w:pPr>
+      <w:r>
+        <w:t xml:space="preserve">RESPONSE 1: </w:t>
+      </w:r>
+      <w:r>
+        <w:t xml:space="preserve">Groupers and </w:t>
+      </w:r>
+      <w:proofErr w:type="gramStart"/>
+      <w:r>
+        <w:t>snappers</w:t>
+      </w:r>
+      <w:proofErr w:type="gramEnd"/>
+      <w:r>
+        <w:t xml:space="preserve"> abundance</w:t>
+      </w:r>
+    </w:p>
+    <w:p>
+      <w:r>
+        <w:rPr>
+          <w:noProof/>
+          <w:lang w:eastAsia="en-GB"/>
+        </w:rPr>
         <w:drawing>
-          <wp:inline distT="0" distB="0" distL="0" distR="0" wp14:anchorId="7CBE0FE0" wp14:editId="60F64A9B">
-            <wp:extent cx="5356800" cy="3160800"/>
-            <wp:effectExtent l="0" t="0" r="0" b="1905"/>
-            <wp:docPr id="1" name="Picture 1"/>
+          <wp:inline distT="0" distB="0" distL="0" distR="0" wp14:anchorId="4E48ACD8" wp14:editId="7790CB82">
+            <wp:extent cx="5390476" cy="3180952"/>
+            <wp:effectExtent l="0" t="0" r="1270" b="635"/>
+            <wp:docPr id="3" name="Picture 3"/>
             <wp:cNvGraphicFramePr>
               <a:graphicFrameLocks xmlns:a="http://schemas.openxmlformats.org/drawingml/2006/main" noChangeAspect="1"/>
             </wp:cNvGraphicFramePr>
@@ -39,7 +51,7 @@
                   <pic:spPr>
                     <a:xfrm>
                       <a:off x="0" y="0"/>
-                      <a:ext cx="5356800" cy="3160800"/>
+                      <a:ext cx="5390476" cy="3180952"/>
                     </a:xfrm>
                     <a:prstGeom prst="rect">
                       <a:avLst/>
@@ -93,6 +105,421 @@
           <w:bdr w:val="none" w:sz="0" w:space="0" w:color="auto" w:frame="1"/>
           <w:lang w:eastAsia="en-GB"/>
         </w:rPr>
+        <w:t>Call:</w:t>
+      </w:r>
+    </w:p>
+    <w:p>
+      <w:pPr>
+        <w:shd w:val="clear" w:color="auto" w:fill="FFFFFF"/>
+        <w:tabs>
+          <w:tab w:val="left" w:pos="916"/>
+          <w:tab w:val="left" w:pos="1832"/>
+          <w:tab w:val="left" w:pos="2748"/>
+          <w:tab w:val="left" w:pos="3664"/>
+          <w:tab w:val="left" w:pos="4580"/>
+          <w:tab w:val="left" w:pos="5496"/>
+          <w:tab w:val="left" w:pos="6412"/>
+          <w:tab w:val="left" w:pos="7328"/>
+          <w:tab w:val="left" w:pos="8244"/>
+          <w:tab w:val="left" w:pos="9160"/>
+          <w:tab w:val="left" w:pos="10076"/>
+          <w:tab w:val="left" w:pos="10992"/>
+          <w:tab w:val="left" w:pos="11908"/>
+          <w:tab w:val="left" w:pos="12824"/>
+          <w:tab w:val="left" w:pos="13740"/>
+          <w:tab w:val="left" w:pos="14656"/>
+        </w:tabs>
+        <w:wordWrap w:val="0"/>
+        <w:spacing w:after="0" w:line="240" w:lineRule="auto"/>
+        <w:rPr>
+          <w:rFonts w:ascii="Lucida Console" w:eastAsia="Times New Roman" w:hAnsi="Lucida Console" w:cs="Courier New"/>
+          <w:color w:val="000000"/>
+          <w:sz w:val="24"/>
+          <w:szCs w:val="24"/>
+          <w:bdr w:val="none" w:sz="0" w:space="0" w:color="auto" w:frame="1"/>
+          <w:lang w:eastAsia="en-GB"/>
+        </w:rPr>
+      </w:pPr>
+      <w:proofErr w:type="spellStart"/>
+      <w:proofErr w:type="gramStart"/>
+      <w:r>
+        <w:rPr>
+          <w:rFonts w:ascii="Lucida Console" w:eastAsia="Times New Roman" w:hAnsi="Lucida Console" w:cs="Courier New"/>
+          <w:color w:val="000000"/>
+          <w:sz w:val="24"/>
+          <w:szCs w:val="24"/>
+          <w:bdr w:val="none" w:sz="0" w:space="0" w:color="auto" w:frame="1"/>
+          <w:lang w:eastAsia="en-GB"/>
+        </w:rPr>
+        <w:t>glm</w:t>
+      </w:r>
+      <w:proofErr w:type="spellEnd"/>
+      <w:r>
+        <w:rPr>
+          <w:rFonts w:ascii="Lucida Console" w:eastAsia="Times New Roman" w:hAnsi="Lucida Console" w:cs="Courier New"/>
+          <w:color w:val="000000"/>
+          <w:sz w:val="24"/>
+          <w:szCs w:val="24"/>
+          <w:bdr w:val="none" w:sz="0" w:space="0" w:color="auto" w:frame="1"/>
+          <w:lang w:eastAsia="en-GB"/>
+        </w:rPr>
+        <w:t>(</w:t>
+      </w:r>
+      <w:proofErr w:type="gramEnd"/>
+      <w:r>
+        <w:rPr>
+          <w:rFonts w:ascii="Lucida Console" w:eastAsia="Times New Roman" w:hAnsi="Lucida Console" w:cs="Courier New"/>
+          <w:color w:val="000000"/>
+          <w:sz w:val="24"/>
+          <w:szCs w:val="24"/>
+          <w:bdr w:val="none" w:sz="0" w:space="0" w:color="auto" w:frame="1"/>
+          <w:lang w:eastAsia="en-GB"/>
+        </w:rPr>
+        <w:t>formula = log(abundance + 1) ~ Treatment, family = stats::</w:t>
+      </w:r>
+      <w:proofErr w:type="spellStart"/>
+      <w:r>
+        <w:rPr>
+          <w:rFonts w:ascii="Lucida Console" w:eastAsia="Times New Roman" w:hAnsi="Lucida Console" w:cs="Courier New"/>
+          <w:color w:val="000000"/>
+          <w:sz w:val="24"/>
+          <w:szCs w:val="24"/>
+          <w:bdr w:val="none" w:sz="0" w:space="0" w:color="auto" w:frame="1"/>
+          <w:lang w:eastAsia="en-GB"/>
+        </w:rPr>
+        <w:t>gaussian</w:t>
+      </w:r>
+      <w:proofErr w:type="spellEnd"/>
+      <w:r>
+        <w:rPr>
+          <w:rFonts w:ascii="Lucida Console" w:eastAsia="Times New Roman" w:hAnsi="Lucida Console" w:cs="Courier New"/>
+          <w:color w:val="000000"/>
+          <w:sz w:val="24"/>
+          <w:szCs w:val="24"/>
+          <w:bdr w:val="none" w:sz="0" w:space="0" w:color="auto" w:frame="1"/>
+          <w:lang w:eastAsia="en-GB"/>
+        </w:rPr>
+        <w:t xml:space="preserve">, </w:t>
+      </w:r>
+    </w:p>
+    <w:p>
+      <w:pPr>
+        <w:shd w:val="clear" w:color="auto" w:fill="FFFFFF"/>
+        <w:tabs>
+          <w:tab w:val="left" w:pos="916"/>
+          <w:tab w:val="left" w:pos="1832"/>
+          <w:tab w:val="left" w:pos="2748"/>
+          <w:tab w:val="left" w:pos="3664"/>
+          <w:tab w:val="left" w:pos="4580"/>
+          <w:tab w:val="left" w:pos="5496"/>
+          <w:tab w:val="left" w:pos="6412"/>
+          <w:tab w:val="left" w:pos="7328"/>
+          <w:tab w:val="left" w:pos="8244"/>
+          <w:tab w:val="left" w:pos="9160"/>
+          <w:tab w:val="left" w:pos="10076"/>
+          <w:tab w:val="left" w:pos="10992"/>
+          <w:tab w:val="left" w:pos="11908"/>
+          <w:tab w:val="left" w:pos="12824"/>
+          <w:tab w:val="left" w:pos="13740"/>
+          <w:tab w:val="left" w:pos="14656"/>
+        </w:tabs>
+        <w:wordWrap w:val="0"/>
+        <w:spacing w:after="0" w:line="240" w:lineRule="auto"/>
+        <w:rPr>
+          <w:rFonts w:ascii="Lucida Console" w:eastAsia="Times New Roman" w:hAnsi="Lucida Console" w:cs="Courier New"/>
+          <w:color w:val="000000"/>
+          <w:sz w:val="24"/>
+          <w:szCs w:val="24"/>
+          <w:bdr w:val="none" w:sz="0" w:space="0" w:color="auto" w:frame="1"/>
+          <w:lang w:eastAsia="en-GB"/>
+        </w:rPr>
+      </w:pPr>
+      <w:r>
+        <w:rPr>
+          <w:rFonts w:ascii="Lucida Console" w:eastAsia="Times New Roman" w:hAnsi="Lucida Console" w:cs="Courier New"/>
+          <w:color w:val="000000"/>
+          <w:sz w:val="24"/>
+          <w:szCs w:val="24"/>
+          <w:bdr w:val="none" w:sz="0" w:space="0" w:color="auto" w:frame="1"/>
+          <w:lang w:eastAsia="en-GB"/>
+        </w:rPr>
+        <w:t xml:space="preserve">    data = ab.gs)</w:t>
+      </w:r>
+    </w:p>
+    <w:p>
+      <w:pPr>
+        <w:shd w:val="clear" w:color="auto" w:fill="FFFFFF"/>
+        <w:tabs>
+          <w:tab w:val="left" w:pos="916"/>
+          <w:tab w:val="left" w:pos="1832"/>
+          <w:tab w:val="left" w:pos="2748"/>
+          <w:tab w:val="left" w:pos="3664"/>
+          <w:tab w:val="left" w:pos="4580"/>
+          <w:tab w:val="left" w:pos="5496"/>
+          <w:tab w:val="left" w:pos="6412"/>
+          <w:tab w:val="left" w:pos="7328"/>
+          <w:tab w:val="left" w:pos="8244"/>
+          <w:tab w:val="left" w:pos="9160"/>
+          <w:tab w:val="left" w:pos="10076"/>
+          <w:tab w:val="left" w:pos="10992"/>
+          <w:tab w:val="left" w:pos="11908"/>
+          <w:tab w:val="left" w:pos="12824"/>
+          <w:tab w:val="left" w:pos="13740"/>
+          <w:tab w:val="left" w:pos="14656"/>
+        </w:tabs>
+        <w:wordWrap w:val="0"/>
+        <w:spacing w:after="0" w:line="240" w:lineRule="auto"/>
+        <w:rPr>
+          <w:rFonts w:ascii="Lucida Console" w:eastAsia="Times New Roman" w:hAnsi="Lucida Console" w:cs="Courier New"/>
+          <w:color w:val="000000"/>
+          <w:sz w:val="24"/>
+          <w:szCs w:val="24"/>
+          <w:bdr w:val="none" w:sz="0" w:space="0" w:color="auto" w:frame="1"/>
+          <w:lang w:eastAsia="en-GB"/>
+        </w:rPr>
+      </w:pPr>
+    </w:p>
+    <w:p>
+      <w:pPr>
+        <w:shd w:val="clear" w:color="auto" w:fill="FFFFFF"/>
+        <w:tabs>
+          <w:tab w:val="left" w:pos="916"/>
+          <w:tab w:val="left" w:pos="1832"/>
+          <w:tab w:val="left" w:pos="2748"/>
+          <w:tab w:val="left" w:pos="3664"/>
+          <w:tab w:val="left" w:pos="4580"/>
+          <w:tab w:val="left" w:pos="5496"/>
+          <w:tab w:val="left" w:pos="6412"/>
+          <w:tab w:val="left" w:pos="7328"/>
+          <w:tab w:val="left" w:pos="8244"/>
+          <w:tab w:val="left" w:pos="9160"/>
+          <w:tab w:val="left" w:pos="10076"/>
+          <w:tab w:val="left" w:pos="10992"/>
+          <w:tab w:val="left" w:pos="11908"/>
+          <w:tab w:val="left" w:pos="12824"/>
+          <w:tab w:val="left" w:pos="13740"/>
+          <w:tab w:val="left" w:pos="14656"/>
+        </w:tabs>
+        <w:wordWrap w:val="0"/>
+        <w:spacing w:after="0" w:line="240" w:lineRule="auto"/>
+        <w:rPr>
+          <w:rFonts w:ascii="Lucida Console" w:eastAsia="Times New Roman" w:hAnsi="Lucida Console" w:cs="Courier New"/>
+          <w:color w:val="000000"/>
+          <w:sz w:val="24"/>
+          <w:szCs w:val="24"/>
+          <w:bdr w:val="none" w:sz="0" w:space="0" w:color="auto" w:frame="1"/>
+          <w:lang w:eastAsia="en-GB"/>
+        </w:rPr>
+      </w:pPr>
+      <w:r>
+        <w:rPr>
+          <w:rFonts w:ascii="Lucida Console" w:eastAsia="Times New Roman" w:hAnsi="Lucida Console" w:cs="Courier New"/>
+          <w:color w:val="000000"/>
+          <w:sz w:val="24"/>
+          <w:szCs w:val="24"/>
+          <w:bdr w:val="none" w:sz="0" w:space="0" w:color="auto" w:frame="1"/>
+          <w:lang w:eastAsia="en-GB"/>
+        </w:rPr>
+        <w:t xml:space="preserve">Deviance Residuals: </w:t>
+      </w:r>
+    </w:p>
+    <w:p>
+      <w:pPr>
+        <w:shd w:val="clear" w:color="auto" w:fill="FFFFFF"/>
+        <w:tabs>
+          <w:tab w:val="left" w:pos="916"/>
+          <w:tab w:val="left" w:pos="1832"/>
+          <w:tab w:val="left" w:pos="2748"/>
+          <w:tab w:val="left" w:pos="3664"/>
+          <w:tab w:val="left" w:pos="4580"/>
+          <w:tab w:val="left" w:pos="5496"/>
+          <w:tab w:val="left" w:pos="6412"/>
+          <w:tab w:val="left" w:pos="7328"/>
+          <w:tab w:val="left" w:pos="8244"/>
+          <w:tab w:val="left" w:pos="9160"/>
+          <w:tab w:val="left" w:pos="10076"/>
+          <w:tab w:val="left" w:pos="10992"/>
+          <w:tab w:val="left" w:pos="11908"/>
+          <w:tab w:val="left" w:pos="12824"/>
+          <w:tab w:val="left" w:pos="13740"/>
+          <w:tab w:val="left" w:pos="14656"/>
+        </w:tabs>
+        <w:wordWrap w:val="0"/>
+        <w:spacing w:after="0" w:line="240" w:lineRule="auto"/>
+        <w:rPr>
+          <w:rFonts w:ascii="Lucida Console" w:eastAsia="Times New Roman" w:hAnsi="Lucida Console" w:cs="Courier New"/>
+          <w:color w:val="000000"/>
+          <w:sz w:val="24"/>
+          <w:szCs w:val="24"/>
+          <w:bdr w:val="none" w:sz="0" w:space="0" w:color="auto" w:frame="1"/>
+          <w:lang w:val="es-ES" w:eastAsia="en-GB"/>
+        </w:rPr>
+      </w:pPr>
+      <w:r>
+        <w:rPr>
+          <w:rFonts w:ascii="Lucida Console" w:eastAsia="Times New Roman" w:hAnsi="Lucida Console" w:cs="Courier New"/>
+          <w:color w:val="000000"/>
+          <w:sz w:val="24"/>
+          <w:szCs w:val="24"/>
+          <w:bdr w:val="none" w:sz="0" w:space="0" w:color="auto" w:frame="1"/>
+          <w:lang w:eastAsia="en-GB"/>
+        </w:rPr>
+        <w:t xml:space="preserve">     </w:t>
+      </w:r>
+      <w:r>
+        <w:rPr>
+          <w:rFonts w:ascii="Lucida Console" w:eastAsia="Times New Roman" w:hAnsi="Lucida Console" w:cs="Courier New"/>
+          <w:color w:val="000000"/>
+          <w:sz w:val="24"/>
+          <w:szCs w:val="24"/>
+          <w:bdr w:val="none" w:sz="0" w:space="0" w:color="auto" w:frame="1"/>
+          <w:lang w:val="es-ES" w:eastAsia="en-GB"/>
+        </w:rPr>
+        <w:t xml:space="preserve">Min        1Q    Median        3Q       Max  </w:t>
+      </w:r>
+    </w:p>
+    <w:p>
+      <w:pPr>
+        <w:shd w:val="clear" w:color="auto" w:fill="FFFFFF"/>
+        <w:tabs>
+          <w:tab w:val="left" w:pos="916"/>
+          <w:tab w:val="left" w:pos="1832"/>
+          <w:tab w:val="left" w:pos="2748"/>
+          <w:tab w:val="left" w:pos="3664"/>
+          <w:tab w:val="left" w:pos="4580"/>
+          <w:tab w:val="left" w:pos="5496"/>
+          <w:tab w:val="left" w:pos="6412"/>
+          <w:tab w:val="left" w:pos="7328"/>
+          <w:tab w:val="left" w:pos="8244"/>
+          <w:tab w:val="left" w:pos="9160"/>
+          <w:tab w:val="left" w:pos="10076"/>
+          <w:tab w:val="left" w:pos="10992"/>
+          <w:tab w:val="left" w:pos="11908"/>
+          <w:tab w:val="left" w:pos="12824"/>
+          <w:tab w:val="left" w:pos="13740"/>
+          <w:tab w:val="left" w:pos="14656"/>
+        </w:tabs>
+        <w:wordWrap w:val="0"/>
+        <w:spacing w:after="0" w:line="240" w:lineRule="auto"/>
+        <w:rPr>
+          <w:rFonts w:ascii="Lucida Console" w:eastAsia="Times New Roman" w:hAnsi="Lucida Console" w:cs="Courier New"/>
+          <w:color w:val="000000"/>
+          <w:sz w:val="24"/>
+          <w:szCs w:val="24"/>
+          <w:bdr w:val="none" w:sz="0" w:space="0" w:color="auto" w:frame="1"/>
+          <w:lang w:val="es-ES" w:eastAsia="en-GB"/>
+        </w:rPr>
+      </w:pPr>
+      <w:r>
+        <w:rPr>
+          <w:rFonts w:ascii="Lucida Console" w:eastAsia="Times New Roman" w:hAnsi="Lucida Console" w:cs="Courier New"/>
+          <w:color w:val="000000"/>
+          <w:sz w:val="24"/>
+          <w:szCs w:val="24"/>
+          <w:bdr w:val="none" w:sz="0" w:space="0" w:color="auto" w:frame="1"/>
+          <w:lang w:val="es-ES" w:eastAsia="en-GB"/>
+        </w:rPr>
+        <w:t>-0.</w:t>
+      </w:r>
+      <w:proofErr w:type="gramStart"/>
+      <w:r>
+        <w:rPr>
+          <w:rFonts w:ascii="Lucida Console" w:eastAsia="Times New Roman" w:hAnsi="Lucida Console" w:cs="Courier New"/>
+          <w:color w:val="000000"/>
+          <w:sz w:val="24"/>
+          <w:szCs w:val="24"/>
+          <w:bdr w:val="none" w:sz="0" w:space="0" w:color="auto" w:frame="1"/>
+          <w:lang w:val="es-ES" w:eastAsia="en-GB"/>
+        </w:rPr>
+        <w:t>52324  -</w:t>
+      </w:r>
+      <w:proofErr w:type="gramEnd"/>
+      <w:r>
+        <w:rPr>
+          <w:rFonts w:ascii="Lucida Console" w:eastAsia="Times New Roman" w:hAnsi="Lucida Console" w:cs="Courier New"/>
+          <w:color w:val="000000"/>
+          <w:sz w:val="24"/>
+          <w:szCs w:val="24"/>
+          <w:bdr w:val="none" w:sz="0" w:space="0" w:color="auto" w:frame="1"/>
+          <w:lang w:val="es-ES" w:eastAsia="en-GB"/>
+        </w:rPr>
+        <w:t xml:space="preserve">0.38511   0.04933   0.23821   0.70891  </w:t>
+      </w:r>
+    </w:p>
+    <w:p>
+      <w:pPr>
+        <w:shd w:val="clear" w:color="auto" w:fill="FFFFFF"/>
+        <w:tabs>
+          <w:tab w:val="left" w:pos="916"/>
+          <w:tab w:val="left" w:pos="1832"/>
+          <w:tab w:val="left" w:pos="2748"/>
+          <w:tab w:val="left" w:pos="3664"/>
+          <w:tab w:val="left" w:pos="4580"/>
+          <w:tab w:val="left" w:pos="5496"/>
+          <w:tab w:val="left" w:pos="6412"/>
+          <w:tab w:val="left" w:pos="7328"/>
+          <w:tab w:val="left" w:pos="8244"/>
+          <w:tab w:val="left" w:pos="9160"/>
+          <w:tab w:val="left" w:pos="10076"/>
+          <w:tab w:val="left" w:pos="10992"/>
+          <w:tab w:val="left" w:pos="11908"/>
+          <w:tab w:val="left" w:pos="12824"/>
+          <w:tab w:val="left" w:pos="13740"/>
+          <w:tab w:val="left" w:pos="14656"/>
+        </w:tabs>
+        <w:wordWrap w:val="0"/>
+        <w:spacing w:after="0" w:line="240" w:lineRule="auto"/>
+        <w:rPr>
+          <w:rFonts w:ascii="Lucida Console" w:eastAsia="Times New Roman" w:hAnsi="Lucida Console" w:cs="Courier New"/>
+          <w:color w:val="000000"/>
+          <w:sz w:val="24"/>
+          <w:szCs w:val="24"/>
+          <w:bdr w:val="none" w:sz="0" w:space="0" w:color="auto" w:frame="1"/>
+          <w:lang w:val="es-ES" w:eastAsia="en-GB"/>
+        </w:rPr>
+      </w:pPr>
+    </w:p>
+    <w:p>
+      <w:pPr>
+        <w:shd w:val="clear" w:color="auto" w:fill="FFFFFF"/>
+        <w:tabs>
+          <w:tab w:val="left" w:pos="916"/>
+          <w:tab w:val="left" w:pos="1832"/>
+          <w:tab w:val="left" w:pos="2748"/>
+          <w:tab w:val="left" w:pos="3664"/>
+          <w:tab w:val="left" w:pos="4580"/>
+          <w:tab w:val="left" w:pos="5496"/>
+          <w:tab w:val="left" w:pos="6412"/>
+          <w:tab w:val="left" w:pos="7328"/>
+          <w:tab w:val="left" w:pos="8244"/>
+          <w:tab w:val="left" w:pos="9160"/>
+          <w:tab w:val="left" w:pos="10076"/>
+          <w:tab w:val="left" w:pos="10992"/>
+          <w:tab w:val="left" w:pos="11908"/>
+          <w:tab w:val="left" w:pos="12824"/>
+          <w:tab w:val="left" w:pos="13740"/>
+          <w:tab w:val="left" w:pos="14656"/>
+        </w:tabs>
+        <w:wordWrap w:val="0"/>
+        <w:spacing w:after="0" w:line="240" w:lineRule="auto"/>
+        <w:rPr>
+          <w:rFonts w:ascii="Lucida Console" w:eastAsia="Times New Roman" w:hAnsi="Lucida Console" w:cs="Courier New"/>
+          <w:color w:val="000000"/>
+          <w:sz w:val="24"/>
+          <w:szCs w:val="24"/>
+          <w:bdr w:val="none" w:sz="0" w:space="0" w:color="auto" w:frame="1"/>
+          <w:lang w:eastAsia="en-GB"/>
+        </w:rPr>
+      </w:pPr>
+      <w:r>
+        <w:rPr>
+          <w:rFonts w:ascii="Lucida Console" w:eastAsia="Times New Roman" w:hAnsi="Lucida Console" w:cs="Courier New"/>
+          <w:color w:val="000000"/>
+          <w:sz w:val="24"/>
+          <w:szCs w:val="24"/>
+          <w:bdr w:val="none" w:sz="0" w:space="0" w:color="auto" w:frame="1"/>
+          <w:lang w:eastAsia="en-GB"/>
+        </w:rPr>
         <w:t>Coefficients:</w:t>
       </w:r>
     </w:p>
@@ -229,37 +656,38 @@
           <w:bdr w:val="none" w:sz="0" w:space="0" w:color="auto" w:frame="1"/>
           <w:lang w:eastAsia="en-GB"/>
         </w:rPr>
-        <w:t xml:space="preserve">    3.2243     0.3161  10.199 7.33e-06 ***</w:t>
-      </w:r>
-    </w:p>
-    <w:p>
-      <w:pPr>
-        <w:shd w:val="clear" w:color="auto" w:fill="FFFFFF"/>
-        <w:tabs>
-          <w:tab w:val="left" w:pos="916"/>
-          <w:tab w:val="left" w:pos="1832"/>
-          <w:tab w:val="left" w:pos="2748"/>
-          <w:tab w:val="left" w:pos="3664"/>
-          <w:tab w:val="left" w:pos="4580"/>
-          <w:tab w:val="left" w:pos="5496"/>
-          <w:tab w:val="left" w:pos="6412"/>
-          <w:tab w:val="left" w:pos="7328"/>
-          <w:tab w:val="left" w:pos="8244"/>
-          <w:tab w:val="left" w:pos="9160"/>
-          <w:tab w:val="left" w:pos="10076"/>
-          <w:tab w:val="left" w:pos="10992"/>
-          <w:tab w:val="left" w:pos="11908"/>
-          <w:tab w:val="left" w:pos="12824"/>
-          <w:tab w:val="left" w:pos="13740"/>
-          <w:tab w:val="left" w:pos="14656"/>
-        </w:tabs>
-        <w:wordWrap w:val="0"/>
-        <w:spacing w:after="0" w:line="240" w:lineRule="auto"/>
-        <w:rPr>
-          <w:rFonts w:ascii="Lucida Console" w:eastAsia="Times New Roman" w:hAnsi="Lucida Console" w:cs="Courier New"/>
-          <w:color w:val="000000"/>
-          <w:sz w:val="24"/>
-          <w:szCs w:val="24"/>
+        <w:t xml:space="preserve">    1.5556     0.2227   6.986 0.000114 ***</w:t>
+      </w:r>
+    </w:p>
+    <w:p>
+      <w:pPr>
+        <w:shd w:val="clear" w:color="auto" w:fill="FFFFFF"/>
+        <w:tabs>
+          <w:tab w:val="left" w:pos="916"/>
+          <w:tab w:val="left" w:pos="1832"/>
+          <w:tab w:val="left" w:pos="2748"/>
+          <w:tab w:val="left" w:pos="3664"/>
+          <w:tab w:val="left" w:pos="4580"/>
+          <w:tab w:val="left" w:pos="5496"/>
+          <w:tab w:val="left" w:pos="6412"/>
+          <w:tab w:val="left" w:pos="7328"/>
+          <w:tab w:val="left" w:pos="8244"/>
+          <w:tab w:val="left" w:pos="9160"/>
+          <w:tab w:val="left" w:pos="10076"/>
+          <w:tab w:val="left" w:pos="10992"/>
+          <w:tab w:val="left" w:pos="11908"/>
+          <w:tab w:val="left" w:pos="12824"/>
+          <w:tab w:val="left" w:pos="13740"/>
+          <w:tab w:val="left" w:pos="14656"/>
+        </w:tabs>
+        <w:wordWrap w:val="0"/>
+        <w:spacing w:after="0" w:line="240" w:lineRule="auto"/>
+        <w:rPr>
+          <w:rFonts w:ascii="Lucida Console" w:eastAsia="Times New Roman" w:hAnsi="Lucida Console" w:cs="Courier New"/>
+          <w:color w:val="000000"/>
+          <w:sz w:val="24"/>
+          <w:szCs w:val="24"/>
+          <w:bdr w:val="none" w:sz="0" w:space="0" w:color="auto" w:frame="1"/>
           <w:lang w:eastAsia="en-GB"/>
         </w:rPr>
       </w:pPr>
@@ -285,33 +713,586 @@
           <w:bdr w:val="none" w:sz="0" w:space="0" w:color="auto" w:frame="1"/>
           <w:lang w:eastAsia="en-GB"/>
         </w:rPr>
-        <w:t xml:space="preserve">   0.7009     0.4081   1.717    0.124    </w:t>
+        <w:t xml:space="preserve">   0.9135     0.2875   3.178 0.013043 *  </w:t>
+      </w:r>
+    </w:p>
+    <w:p>
+      <w:pPr>
+        <w:shd w:val="clear" w:color="auto" w:fill="FFFFFF"/>
+        <w:tabs>
+          <w:tab w:val="left" w:pos="916"/>
+          <w:tab w:val="left" w:pos="1832"/>
+          <w:tab w:val="left" w:pos="2748"/>
+          <w:tab w:val="left" w:pos="3664"/>
+          <w:tab w:val="left" w:pos="4580"/>
+          <w:tab w:val="left" w:pos="5496"/>
+          <w:tab w:val="left" w:pos="6412"/>
+          <w:tab w:val="left" w:pos="7328"/>
+          <w:tab w:val="left" w:pos="8244"/>
+          <w:tab w:val="left" w:pos="9160"/>
+          <w:tab w:val="left" w:pos="10076"/>
+          <w:tab w:val="left" w:pos="10992"/>
+          <w:tab w:val="left" w:pos="11908"/>
+          <w:tab w:val="left" w:pos="12824"/>
+          <w:tab w:val="left" w:pos="13740"/>
+          <w:tab w:val="left" w:pos="14656"/>
+        </w:tabs>
+        <w:wordWrap w:val="0"/>
+        <w:spacing w:after="0" w:line="240" w:lineRule="auto"/>
+        <w:rPr>
+          <w:rFonts w:ascii="Lucida Console" w:eastAsia="Times New Roman" w:hAnsi="Lucida Console" w:cs="Courier New"/>
+          <w:color w:val="000000"/>
+          <w:sz w:val="24"/>
+          <w:szCs w:val="24"/>
+          <w:bdr w:val="none" w:sz="0" w:space="0" w:color="auto" w:frame="1"/>
+          <w:lang w:eastAsia="en-GB"/>
+        </w:rPr>
+      </w:pPr>
+      <w:r>
+        <w:rPr>
+          <w:rFonts w:ascii="Lucida Console" w:eastAsia="Times New Roman" w:hAnsi="Lucida Console" w:cs="Courier New"/>
+          <w:color w:val="000000"/>
+          <w:sz w:val="24"/>
+          <w:szCs w:val="24"/>
+          <w:bdr w:val="none" w:sz="0" w:space="0" w:color="auto" w:frame="1"/>
+          <w:lang w:eastAsia="en-GB"/>
+        </w:rPr>
+        <w:t>---</w:t>
+      </w:r>
+    </w:p>
+    <w:p>
+      <w:pPr>
+        <w:shd w:val="clear" w:color="auto" w:fill="FFFFFF"/>
+        <w:tabs>
+          <w:tab w:val="left" w:pos="916"/>
+          <w:tab w:val="left" w:pos="1832"/>
+          <w:tab w:val="left" w:pos="2748"/>
+          <w:tab w:val="left" w:pos="3664"/>
+          <w:tab w:val="left" w:pos="4580"/>
+          <w:tab w:val="left" w:pos="5496"/>
+          <w:tab w:val="left" w:pos="6412"/>
+          <w:tab w:val="left" w:pos="7328"/>
+          <w:tab w:val="left" w:pos="8244"/>
+          <w:tab w:val="left" w:pos="9160"/>
+          <w:tab w:val="left" w:pos="10076"/>
+          <w:tab w:val="left" w:pos="10992"/>
+          <w:tab w:val="left" w:pos="11908"/>
+          <w:tab w:val="left" w:pos="12824"/>
+          <w:tab w:val="left" w:pos="13740"/>
+          <w:tab w:val="left" w:pos="14656"/>
+        </w:tabs>
+        <w:wordWrap w:val="0"/>
+        <w:spacing w:after="0" w:line="240" w:lineRule="auto"/>
+        <w:rPr>
+          <w:rFonts w:ascii="Lucida Console" w:eastAsia="Times New Roman" w:hAnsi="Lucida Console" w:cs="Courier New"/>
+          <w:color w:val="000000"/>
+          <w:sz w:val="24"/>
+          <w:szCs w:val="24"/>
+          <w:bdr w:val="none" w:sz="0" w:space="0" w:color="auto" w:frame="1"/>
+          <w:lang w:eastAsia="en-GB"/>
+        </w:rPr>
+      </w:pPr>
+      <w:proofErr w:type="spellStart"/>
+      <w:r>
+        <w:rPr>
+          <w:rFonts w:ascii="Lucida Console" w:eastAsia="Times New Roman" w:hAnsi="Lucida Console" w:cs="Courier New"/>
+          <w:color w:val="000000"/>
+          <w:sz w:val="24"/>
+          <w:szCs w:val="24"/>
+          <w:bdr w:val="none" w:sz="0" w:space="0" w:color="auto" w:frame="1"/>
+          <w:lang w:eastAsia="en-GB"/>
+        </w:rPr>
+        <w:t>Signif</w:t>
+      </w:r>
+      <w:proofErr w:type="spellEnd"/>
+      <w:r>
+        <w:rPr>
+          <w:rFonts w:ascii="Lucida Console" w:eastAsia="Times New Roman" w:hAnsi="Lucida Console" w:cs="Courier New"/>
+          <w:color w:val="000000"/>
+          <w:sz w:val="24"/>
+          <w:szCs w:val="24"/>
+          <w:bdr w:val="none" w:sz="0" w:space="0" w:color="auto" w:frame="1"/>
+          <w:lang w:eastAsia="en-GB"/>
+        </w:rPr>
+        <w:t xml:space="preserve">. codes:  0 ‘***’ 0.001 ‘**’ 0.01 ‘*’ 0.05 ‘.’ 0.1 </w:t>
+      </w:r>
+      <w:proofErr w:type="gramStart"/>
+      <w:r>
+        <w:rPr>
+          <w:rFonts w:ascii="Lucida Console" w:eastAsia="Times New Roman" w:hAnsi="Lucida Console" w:cs="Courier New"/>
+          <w:color w:val="000000"/>
+          <w:sz w:val="24"/>
+          <w:szCs w:val="24"/>
+          <w:bdr w:val="none" w:sz="0" w:space="0" w:color="auto" w:frame="1"/>
+          <w:lang w:eastAsia="en-GB"/>
+        </w:rPr>
+        <w:t>‘ ’</w:t>
+      </w:r>
+      <w:proofErr w:type="gramEnd"/>
+      <w:r>
+        <w:rPr>
+          <w:rFonts w:ascii="Lucida Console" w:eastAsia="Times New Roman" w:hAnsi="Lucida Console" w:cs="Courier New"/>
+          <w:color w:val="000000"/>
+          <w:sz w:val="24"/>
+          <w:szCs w:val="24"/>
+          <w:bdr w:val="none" w:sz="0" w:space="0" w:color="auto" w:frame="1"/>
+          <w:lang w:eastAsia="en-GB"/>
+        </w:rPr>
+        <w:t xml:space="preserve"> 1</w:t>
+      </w:r>
+    </w:p>
+    <w:p>
+      <w:pPr>
+        <w:shd w:val="clear" w:color="auto" w:fill="FFFFFF"/>
+        <w:tabs>
+          <w:tab w:val="left" w:pos="916"/>
+          <w:tab w:val="left" w:pos="1832"/>
+          <w:tab w:val="left" w:pos="2748"/>
+          <w:tab w:val="left" w:pos="3664"/>
+          <w:tab w:val="left" w:pos="4580"/>
+          <w:tab w:val="left" w:pos="5496"/>
+          <w:tab w:val="left" w:pos="6412"/>
+          <w:tab w:val="left" w:pos="7328"/>
+          <w:tab w:val="left" w:pos="8244"/>
+          <w:tab w:val="left" w:pos="9160"/>
+          <w:tab w:val="left" w:pos="10076"/>
+          <w:tab w:val="left" w:pos="10992"/>
+          <w:tab w:val="left" w:pos="11908"/>
+          <w:tab w:val="left" w:pos="12824"/>
+          <w:tab w:val="left" w:pos="13740"/>
+          <w:tab w:val="left" w:pos="14656"/>
+        </w:tabs>
+        <w:wordWrap w:val="0"/>
+        <w:spacing w:after="0" w:line="240" w:lineRule="auto"/>
+        <w:rPr>
+          <w:rFonts w:ascii="Lucida Console" w:eastAsia="Times New Roman" w:hAnsi="Lucida Console" w:cs="Courier New"/>
+          <w:color w:val="000000"/>
+          <w:sz w:val="24"/>
+          <w:szCs w:val="24"/>
+          <w:bdr w:val="none" w:sz="0" w:space="0" w:color="auto" w:frame="1"/>
+          <w:lang w:eastAsia="en-GB"/>
+        </w:rPr>
+      </w:pPr>
+    </w:p>
+    <w:p>
+      <w:pPr>
+        <w:shd w:val="clear" w:color="auto" w:fill="FFFFFF"/>
+        <w:tabs>
+          <w:tab w:val="left" w:pos="916"/>
+          <w:tab w:val="left" w:pos="1832"/>
+          <w:tab w:val="left" w:pos="2748"/>
+          <w:tab w:val="left" w:pos="3664"/>
+          <w:tab w:val="left" w:pos="4580"/>
+          <w:tab w:val="left" w:pos="5496"/>
+          <w:tab w:val="left" w:pos="6412"/>
+          <w:tab w:val="left" w:pos="7328"/>
+          <w:tab w:val="left" w:pos="8244"/>
+          <w:tab w:val="left" w:pos="9160"/>
+          <w:tab w:val="left" w:pos="10076"/>
+          <w:tab w:val="left" w:pos="10992"/>
+          <w:tab w:val="left" w:pos="11908"/>
+          <w:tab w:val="left" w:pos="12824"/>
+          <w:tab w:val="left" w:pos="13740"/>
+          <w:tab w:val="left" w:pos="14656"/>
+        </w:tabs>
+        <w:wordWrap w:val="0"/>
+        <w:spacing w:after="0" w:line="240" w:lineRule="auto"/>
+        <w:rPr>
+          <w:rFonts w:ascii="Lucida Console" w:eastAsia="Times New Roman" w:hAnsi="Lucida Console" w:cs="Courier New"/>
+          <w:color w:val="000000"/>
+          <w:sz w:val="24"/>
+          <w:szCs w:val="24"/>
+          <w:bdr w:val="none" w:sz="0" w:space="0" w:color="auto" w:frame="1"/>
+          <w:lang w:eastAsia="en-GB"/>
+        </w:rPr>
+      </w:pPr>
+      <w:r>
+        <w:rPr>
+          <w:rFonts w:ascii="Lucida Console" w:eastAsia="Times New Roman" w:hAnsi="Lucida Console" w:cs="Courier New"/>
+          <w:color w:val="000000"/>
+          <w:sz w:val="24"/>
+          <w:szCs w:val="24"/>
+          <w:bdr w:val="none" w:sz="0" w:space="0" w:color="auto" w:frame="1"/>
+          <w:lang w:eastAsia="en-GB"/>
+        </w:rPr>
+        <w:t xml:space="preserve">(Dispersion parameter for </w:t>
+      </w:r>
+      <w:proofErr w:type="spellStart"/>
+      <w:r>
+        <w:rPr>
+          <w:rFonts w:ascii="Lucida Console" w:eastAsia="Times New Roman" w:hAnsi="Lucida Console" w:cs="Courier New"/>
+          <w:color w:val="000000"/>
+          <w:sz w:val="24"/>
+          <w:szCs w:val="24"/>
+          <w:bdr w:val="none" w:sz="0" w:space="0" w:color="auto" w:frame="1"/>
+          <w:lang w:eastAsia="en-GB"/>
+        </w:rPr>
+        <w:t>gaussian</w:t>
+      </w:r>
+      <w:proofErr w:type="spellEnd"/>
+      <w:r>
+        <w:rPr>
+          <w:rFonts w:ascii="Lucida Console" w:eastAsia="Times New Roman" w:hAnsi="Lucida Console" w:cs="Courier New"/>
+          <w:color w:val="000000"/>
+          <w:sz w:val="24"/>
+          <w:szCs w:val="24"/>
+          <w:bdr w:val="none" w:sz="0" w:space="0" w:color="auto" w:frame="1"/>
+          <w:lang w:eastAsia="en-GB"/>
+        </w:rPr>
+        <w:t xml:space="preserve"> family taken to be 0.1983424)</w:t>
+      </w:r>
+    </w:p>
+    <w:p>
+      <w:pPr>
+        <w:shd w:val="clear" w:color="auto" w:fill="FFFFFF"/>
+        <w:tabs>
+          <w:tab w:val="left" w:pos="916"/>
+          <w:tab w:val="left" w:pos="1832"/>
+          <w:tab w:val="left" w:pos="2748"/>
+          <w:tab w:val="left" w:pos="3664"/>
+          <w:tab w:val="left" w:pos="4580"/>
+          <w:tab w:val="left" w:pos="5496"/>
+          <w:tab w:val="left" w:pos="6412"/>
+          <w:tab w:val="left" w:pos="7328"/>
+          <w:tab w:val="left" w:pos="8244"/>
+          <w:tab w:val="left" w:pos="9160"/>
+          <w:tab w:val="left" w:pos="10076"/>
+          <w:tab w:val="left" w:pos="10992"/>
+          <w:tab w:val="left" w:pos="11908"/>
+          <w:tab w:val="left" w:pos="12824"/>
+          <w:tab w:val="left" w:pos="13740"/>
+          <w:tab w:val="left" w:pos="14656"/>
+        </w:tabs>
+        <w:wordWrap w:val="0"/>
+        <w:spacing w:after="0" w:line="240" w:lineRule="auto"/>
+        <w:rPr>
+          <w:rFonts w:ascii="Lucida Console" w:eastAsia="Times New Roman" w:hAnsi="Lucida Console" w:cs="Courier New"/>
+          <w:color w:val="000000"/>
+          <w:sz w:val="24"/>
+          <w:szCs w:val="24"/>
+          <w:bdr w:val="none" w:sz="0" w:space="0" w:color="auto" w:frame="1"/>
+          <w:lang w:eastAsia="en-GB"/>
+        </w:rPr>
+      </w:pPr>
+    </w:p>
+    <w:p>
+      <w:pPr>
+        <w:shd w:val="clear" w:color="auto" w:fill="FFFFFF"/>
+        <w:tabs>
+          <w:tab w:val="left" w:pos="916"/>
+          <w:tab w:val="left" w:pos="1832"/>
+          <w:tab w:val="left" w:pos="2748"/>
+          <w:tab w:val="left" w:pos="3664"/>
+          <w:tab w:val="left" w:pos="4580"/>
+          <w:tab w:val="left" w:pos="5496"/>
+          <w:tab w:val="left" w:pos="6412"/>
+          <w:tab w:val="left" w:pos="7328"/>
+          <w:tab w:val="left" w:pos="8244"/>
+          <w:tab w:val="left" w:pos="9160"/>
+          <w:tab w:val="left" w:pos="10076"/>
+          <w:tab w:val="left" w:pos="10992"/>
+          <w:tab w:val="left" w:pos="11908"/>
+          <w:tab w:val="left" w:pos="12824"/>
+          <w:tab w:val="left" w:pos="13740"/>
+          <w:tab w:val="left" w:pos="14656"/>
+        </w:tabs>
+        <w:wordWrap w:val="0"/>
+        <w:spacing w:after="0" w:line="240" w:lineRule="auto"/>
+        <w:rPr>
+          <w:rFonts w:ascii="Lucida Console" w:eastAsia="Times New Roman" w:hAnsi="Lucida Console" w:cs="Courier New"/>
+          <w:color w:val="000000"/>
+          <w:sz w:val="24"/>
+          <w:szCs w:val="24"/>
+          <w:bdr w:val="none" w:sz="0" w:space="0" w:color="auto" w:frame="1"/>
+          <w:lang w:eastAsia="en-GB"/>
+        </w:rPr>
+      </w:pPr>
+      <w:r>
+        <w:rPr>
+          <w:rFonts w:ascii="Lucida Console" w:eastAsia="Times New Roman" w:hAnsi="Lucida Console" w:cs="Courier New"/>
+          <w:color w:val="000000"/>
+          <w:sz w:val="24"/>
+          <w:szCs w:val="24"/>
+          <w:bdr w:val="none" w:sz="0" w:space="0" w:color="auto" w:frame="1"/>
+          <w:lang w:eastAsia="en-GB"/>
+        </w:rPr>
+        <w:t xml:space="preserve">    Null deviance: </w:t>
+      </w:r>
+      <w:proofErr w:type="gramStart"/>
+      <w:r>
+        <w:rPr>
+          <w:rFonts w:ascii="Lucida Console" w:eastAsia="Times New Roman" w:hAnsi="Lucida Console" w:cs="Courier New"/>
+          <w:color w:val="000000"/>
+          <w:sz w:val="24"/>
+          <w:szCs w:val="24"/>
+          <w:bdr w:val="none" w:sz="0" w:space="0" w:color="auto" w:frame="1"/>
+          <w:lang w:eastAsia="en-GB"/>
+        </w:rPr>
+        <w:t>3.5895  on</w:t>
+      </w:r>
+      <w:proofErr w:type="gramEnd"/>
+      <w:r>
+        <w:rPr>
+          <w:rFonts w:ascii="Lucida Console" w:eastAsia="Times New Roman" w:hAnsi="Lucida Console" w:cs="Courier New"/>
+          <w:color w:val="000000"/>
+          <w:sz w:val="24"/>
+          <w:szCs w:val="24"/>
+          <w:bdr w:val="none" w:sz="0" w:space="0" w:color="auto" w:frame="1"/>
+          <w:lang w:eastAsia="en-GB"/>
+        </w:rPr>
+        <w:t xml:space="preserve"> 9  degrees of freedom</w:t>
+      </w:r>
+    </w:p>
+    <w:p>
+      <w:pPr>
+        <w:shd w:val="clear" w:color="auto" w:fill="FFFFFF"/>
+        <w:tabs>
+          <w:tab w:val="left" w:pos="916"/>
+          <w:tab w:val="left" w:pos="1832"/>
+          <w:tab w:val="left" w:pos="2748"/>
+          <w:tab w:val="left" w:pos="3664"/>
+          <w:tab w:val="left" w:pos="4580"/>
+          <w:tab w:val="left" w:pos="5496"/>
+          <w:tab w:val="left" w:pos="6412"/>
+          <w:tab w:val="left" w:pos="7328"/>
+          <w:tab w:val="left" w:pos="8244"/>
+          <w:tab w:val="left" w:pos="9160"/>
+          <w:tab w:val="left" w:pos="10076"/>
+          <w:tab w:val="left" w:pos="10992"/>
+          <w:tab w:val="left" w:pos="11908"/>
+          <w:tab w:val="left" w:pos="12824"/>
+          <w:tab w:val="left" w:pos="13740"/>
+          <w:tab w:val="left" w:pos="14656"/>
+        </w:tabs>
+        <w:wordWrap w:val="0"/>
+        <w:spacing w:after="0" w:line="240" w:lineRule="auto"/>
+        <w:rPr>
+          <w:rFonts w:ascii="Lucida Console" w:eastAsia="Times New Roman" w:hAnsi="Lucida Console" w:cs="Courier New"/>
+          <w:color w:val="000000"/>
+          <w:sz w:val="24"/>
+          <w:szCs w:val="24"/>
+          <w:bdr w:val="none" w:sz="0" w:space="0" w:color="auto" w:frame="1"/>
+          <w:lang w:eastAsia="en-GB"/>
+        </w:rPr>
+      </w:pPr>
+      <w:r>
+        <w:rPr>
+          <w:rFonts w:ascii="Lucida Console" w:eastAsia="Times New Roman" w:hAnsi="Lucida Console" w:cs="Courier New"/>
+          <w:color w:val="000000"/>
+          <w:sz w:val="24"/>
+          <w:szCs w:val="24"/>
+          <w:bdr w:val="none" w:sz="0" w:space="0" w:color="auto" w:frame="1"/>
+          <w:lang w:eastAsia="en-GB"/>
+        </w:rPr>
+        <w:t xml:space="preserve">Residual deviance: </w:t>
+      </w:r>
+      <w:proofErr w:type="gramStart"/>
+      <w:r>
+        <w:rPr>
+          <w:rFonts w:ascii="Lucida Console" w:eastAsia="Times New Roman" w:hAnsi="Lucida Console" w:cs="Courier New"/>
+          <w:color w:val="000000"/>
+          <w:sz w:val="24"/>
+          <w:szCs w:val="24"/>
+          <w:bdr w:val="none" w:sz="0" w:space="0" w:color="auto" w:frame="1"/>
+          <w:lang w:eastAsia="en-GB"/>
+        </w:rPr>
+        <w:t>1.5867  on</w:t>
+      </w:r>
+      <w:proofErr w:type="gramEnd"/>
+      <w:r>
+        <w:rPr>
+          <w:rFonts w:ascii="Lucida Console" w:eastAsia="Times New Roman" w:hAnsi="Lucida Console" w:cs="Courier New"/>
+          <w:color w:val="000000"/>
+          <w:sz w:val="24"/>
+          <w:szCs w:val="24"/>
+          <w:bdr w:val="none" w:sz="0" w:space="0" w:color="auto" w:frame="1"/>
+          <w:lang w:eastAsia="en-GB"/>
+        </w:rPr>
+        <w:t xml:space="preserve"> 8  degrees of freedom</w:t>
+      </w:r>
+    </w:p>
+    <w:p>
+      <w:pPr>
+        <w:shd w:val="clear" w:color="auto" w:fill="FFFFFF"/>
+        <w:tabs>
+          <w:tab w:val="left" w:pos="916"/>
+          <w:tab w:val="left" w:pos="1832"/>
+          <w:tab w:val="left" w:pos="2748"/>
+          <w:tab w:val="left" w:pos="3664"/>
+          <w:tab w:val="left" w:pos="4580"/>
+          <w:tab w:val="left" w:pos="5496"/>
+          <w:tab w:val="left" w:pos="6412"/>
+          <w:tab w:val="left" w:pos="7328"/>
+          <w:tab w:val="left" w:pos="8244"/>
+          <w:tab w:val="left" w:pos="9160"/>
+          <w:tab w:val="left" w:pos="10076"/>
+          <w:tab w:val="left" w:pos="10992"/>
+          <w:tab w:val="left" w:pos="11908"/>
+          <w:tab w:val="left" w:pos="12824"/>
+          <w:tab w:val="left" w:pos="13740"/>
+          <w:tab w:val="left" w:pos="14656"/>
+        </w:tabs>
+        <w:wordWrap w:val="0"/>
+        <w:spacing w:after="0" w:line="240" w:lineRule="auto"/>
+        <w:rPr>
+          <w:rFonts w:ascii="Lucida Console" w:eastAsia="Times New Roman" w:hAnsi="Lucida Console" w:cs="Courier New"/>
+          <w:color w:val="000000"/>
+          <w:sz w:val="24"/>
+          <w:szCs w:val="24"/>
+          <w:bdr w:val="none" w:sz="0" w:space="0" w:color="auto" w:frame="1"/>
+          <w:lang w:eastAsia="en-GB"/>
+        </w:rPr>
+      </w:pPr>
+      <w:r>
+        <w:rPr>
+          <w:rFonts w:ascii="Lucida Console" w:eastAsia="Times New Roman" w:hAnsi="Lucida Console" w:cs="Courier New"/>
+          <w:color w:val="000000"/>
+          <w:sz w:val="24"/>
+          <w:szCs w:val="24"/>
+          <w:bdr w:val="none" w:sz="0" w:space="0" w:color="auto" w:frame="1"/>
+          <w:lang w:eastAsia="en-GB"/>
+        </w:rPr>
+        <w:t>AIC: 15.97</w:t>
+      </w:r>
+    </w:p>
+    <w:p>
+      <w:pPr>
+        <w:shd w:val="clear" w:color="auto" w:fill="FFFFFF"/>
+        <w:tabs>
+          <w:tab w:val="left" w:pos="916"/>
+          <w:tab w:val="left" w:pos="1832"/>
+          <w:tab w:val="left" w:pos="2748"/>
+          <w:tab w:val="left" w:pos="3664"/>
+          <w:tab w:val="left" w:pos="4580"/>
+          <w:tab w:val="left" w:pos="5496"/>
+          <w:tab w:val="left" w:pos="6412"/>
+          <w:tab w:val="left" w:pos="7328"/>
+          <w:tab w:val="left" w:pos="8244"/>
+          <w:tab w:val="left" w:pos="9160"/>
+          <w:tab w:val="left" w:pos="10076"/>
+          <w:tab w:val="left" w:pos="10992"/>
+          <w:tab w:val="left" w:pos="11908"/>
+          <w:tab w:val="left" w:pos="12824"/>
+          <w:tab w:val="left" w:pos="13740"/>
+          <w:tab w:val="left" w:pos="14656"/>
+        </w:tabs>
+        <w:wordWrap w:val="0"/>
+        <w:spacing w:after="0" w:line="240" w:lineRule="auto"/>
+        <w:rPr>
+          <w:rFonts w:ascii="Lucida Console" w:eastAsia="Times New Roman" w:hAnsi="Lucida Console" w:cs="Courier New"/>
+          <w:color w:val="000000"/>
+          <w:sz w:val="24"/>
+          <w:szCs w:val="24"/>
+          <w:bdr w:val="none" w:sz="0" w:space="0" w:color="auto" w:frame="1"/>
+          <w:lang w:eastAsia="en-GB"/>
+        </w:rPr>
+      </w:pPr>
+    </w:p>
+    <w:p>
+      <w:pPr>
+        <w:shd w:val="clear" w:color="auto" w:fill="FFFFFF"/>
+        <w:tabs>
+          <w:tab w:val="left" w:pos="916"/>
+          <w:tab w:val="left" w:pos="1832"/>
+          <w:tab w:val="left" w:pos="2748"/>
+          <w:tab w:val="left" w:pos="3664"/>
+          <w:tab w:val="left" w:pos="4580"/>
+          <w:tab w:val="left" w:pos="5496"/>
+          <w:tab w:val="left" w:pos="6412"/>
+          <w:tab w:val="left" w:pos="7328"/>
+          <w:tab w:val="left" w:pos="8244"/>
+          <w:tab w:val="left" w:pos="9160"/>
+          <w:tab w:val="left" w:pos="10076"/>
+          <w:tab w:val="left" w:pos="10992"/>
+          <w:tab w:val="left" w:pos="11908"/>
+          <w:tab w:val="left" w:pos="12824"/>
+          <w:tab w:val="left" w:pos="13740"/>
+          <w:tab w:val="left" w:pos="14656"/>
+        </w:tabs>
+        <w:wordWrap w:val="0"/>
+        <w:spacing w:after="0" w:line="240" w:lineRule="auto"/>
+        <w:rPr>
+          <w:rFonts w:ascii="Lucida Console" w:eastAsia="Times New Roman" w:hAnsi="Lucida Console" w:cs="Courier New"/>
+          <w:color w:val="000000"/>
+          <w:sz w:val="24"/>
+          <w:szCs w:val="24"/>
+          <w:lang w:eastAsia="en-GB"/>
+        </w:rPr>
+      </w:pPr>
+      <w:r>
+        <w:rPr>
+          <w:rFonts w:ascii="Lucida Console" w:eastAsia="Times New Roman" w:hAnsi="Lucida Console" w:cs="Courier New"/>
+          <w:color w:val="000000"/>
+          <w:sz w:val="24"/>
+          <w:szCs w:val="24"/>
+          <w:bdr w:val="none" w:sz="0" w:space="0" w:color="auto" w:frame="1"/>
+          <w:lang w:eastAsia="en-GB"/>
+        </w:rPr>
+        <w:t>Number of Fisher Scoring iterations: 2</w:t>
       </w:r>
     </w:p>
     <w:p/>
     <w:p>
-      <w:r>
-        <w:t xml:space="preserve">Groupers and </w:t>
-      </w:r>
-      <w:proofErr w:type="gramStart"/>
-      <w:r>
-        <w:t>snappers</w:t>
-      </w:r>
-      <w:proofErr w:type="gramEnd"/>
-      <w:r>
-        <w:t xml:space="preserve"> abundance </w:t>
-      </w:r>
-      <w:r>
-        <w:t>only</w:t>
-      </w:r>
-    </w:p>
-    <w:p>
-      <w:r>
+      <w:pPr>
+        <w:rPr>
+          <w:rFonts w:asciiTheme="majorHAnsi" w:eastAsiaTheme="majorEastAsia" w:hAnsiTheme="majorHAnsi" w:cstheme="majorBidi"/>
+          <w:color w:val="2E74B5" w:themeColor="accent1" w:themeShade="BF"/>
+          <w:sz w:val="26"/>
+          <w:szCs w:val="26"/>
+        </w:rPr>
+      </w:pPr>
+      <w:r>
+        <w:br w:type="page"/>
+      </w:r>
+    </w:p>
+    <w:p>
+      <w:pPr>
+        <w:pStyle w:val="Heading2"/>
+      </w:pPr>
+      <w:r>
+        <w:lastRenderedPageBreak/>
+        <w:t>RESPONSE</w:t>
+      </w:r>
+      <w:r>
+        <w:t xml:space="preserve"> 2</w:t>
+      </w:r>
+      <w:r>
+        <w:t xml:space="preserve">: </w:t>
+      </w:r>
+      <w:r>
+        <w:t>Sea turtles (</w:t>
+      </w:r>
+      <w:proofErr w:type="spellStart"/>
+      <w:r>
+        <w:t>Chelonia</w:t>
+      </w:r>
+      <w:proofErr w:type="spellEnd"/>
+      <w:r>
+        <w:t xml:space="preserve"> </w:t>
+      </w:r>
+      <w:proofErr w:type="spellStart"/>
+      <w:r>
+        <w:t>mydas</w:t>
+      </w:r>
+      <w:proofErr w:type="spellEnd"/>
+      <w:r>
+        <w:t>)</w:t>
+      </w:r>
+      <w:r>
+        <w:t xml:space="preserve"> abundance</w:t>
+      </w:r>
+      <w:bookmarkStart w:id="0" w:name="_GoBack"/>
+      <w:bookmarkEnd w:id="0"/>
+      <w:r>
+        <w:rPr>
+          <w:noProof/>
+          <w:lang w:eastAsia="en-GB"/>
+        </w:rPr>
         <w:drawing>
-          <wp:inline distT="0" distB="0" distL="0" distR="0" wp14:anchorId="4E48ACD8" wp14:editId="7790CB82">
+          <wp:inline distT="0" distB="0" distL="0" distR="0" wp14:anchorId="493EDEC6" wp14:editId="16673145">
             <wp:extent cx="5390476" cy="3180952"/>
             <wp:effectExtent l="0" t="0" r="1270" b="635"/>
-            <wp:docPr id="3" name="Picture 3"/>
+            <wp:docPr id="4" name="Picture 4"/>
             <wp:cNvGraphicFramePr>
               <a:graphicFrameLocks xmlns:a="http://schemas.openxmlformats.org/drawingml/2006/main" noChangeAspect="1"/>
             </wp:cNvGraphicFramePr>
@@ -346,393 +1327,1209 @@
     </w:p>
     <w:p>
       <w:pPr>
-        <w:pStyle w:val="HTMLPreformatted"/>
-        <w:shd w:val="clear" w:color="auto" w:fill="FFFFFF"/>
-        <w:wordWrap w:val="0"/>
-        <w:rPr>
-          <w:rStyle w:val="ggboefpdpvb"/>
-          <w:rFonts w:ascii="Lucida Console" w:hAnsi="Lucida Console"/>
-          <w:color w:val="000000"/>
-          <w:sz w:val="24"/>
-          <w:szCs w:val="24"/>
-          <w:bdr w:val="none" w:sz="0" w:space="0" w:color="auto" w:frame="1"/>
-        </w:rPr>
-      </w:pPr>
-      <w:r>
-        <w:rPr>
-          <w:rStyle w:val="ggboefpdpvb"/>
-          <w:rFonts w:ascii="Lucida Console" w:hAnsi="Lucida Console"/>
-          <w:color w:val="000000"/>
-          <w:sz w:val="24"/>
-          <w:szCs w:val="24"/>
-          <w:bdr w:val="none" w:sz="0" w:space="0" w:color="auto" w:frame="1"/>
+        <w:shd w:val="clear" w:color="auto" w:fill="FFFFFF"/>
+        <w:tabs>
+          <w:tab w:val="left" w:pos="916"/>
+          <w:tab w:val="left" w:pos="1832"/>
+          <w:tab w:val="left" w:pos="2748"/>
+          <w:tab w:val="left" w:pos="3664"/>
+          <w:tab w:val="left" w:pos="4580"/>
+          <w:tab w:val="left" w:pos="5496"/>
+          <w:tab w:val="left" w:pos="6412"/>
+          <w:tab w:val="left" w:pos="7328"/>
+          <w:tab w:val="left" w:pos="8244"/>
+          <w:tab w:val="left" w:pos="9160"/>
+          <w:tab w:val="left" w:pos="10076"/>
+          <w:tab w:val="left" w:pos="10992"/>
+          <w:tab w:val="left" w:pos="11908"/>
+          <w:tab w:val="left" w:pos="12824"/>
+          <w:tab w:val="left" w:pos="13740"/>
+          <w:tab w:val="left" w:pos="14656"/>
+        </w:tabs>
+        <w:wordWrap w:val="0"/>
+        <w:spacing w:after="0" w:line="240" w:lineRule="auto"/>
+        <w:rPr>
+          <w:rFonts w:ascii="Lucida Console" w:eastAsia="Times New Roman" w:hAnsi="Lucida Console" w:cs="Courier New"/>
+          <w:color w:val="000000"/>
+          <w:sz w:val="24"/>
+          <w:szCs w:val="24"/>
+          <w:bdr w:val="none" w:sz="0" w:space="0" w:color="auto" w:frame="1"/>
+          <w:lang w:eastAsia="en-GB"/>
+        </w:rPr>
+      </w:pPr>
+      <w:r>
+        <w:rPr>
+          <w:rFonts w:ascii="Lucida Console" w:eastAsia="Times New Roman" w:hAnsi="Lucida Console" w:cs="Courier New"/>
+          <w:color w:val="000000"/>
+          <w:sz w:val="24"/>
+          <w:szCs w:val="24"/>
+          <w:bdr w:val="none" w:sz="0" w:space="0" w:color="auto" w:frame="1"/>
+          <w:lang w:eastAsia="en-GB"/>
+        </w:rPr>
+        <w:t>Call:</w:t>
+      </w:r>
+    </w:p>
+    <w:p>
+      <w:pPr>
+        <w:shd w:val="clear" w:color="auto" w:fill="FFFFFF"/>
+        <w:tabs>
+          <w:tab w:val="left" w:pos="916"/>
+          <w:tab w:val="left" w:pos="1832"/>
+          <w:tab w:val="left" w:pos="2748"/>
+          <w:tab w:val="left" w:pos="3664"/>
+          <w:tab w:val="left" w:pos="4580"/>
+          <w:tab w:val="left" w:pos="5496"/>
+          <w:tab w:val="left" w:pos="6412"/>
+          <w:tab w:val="left" w:pos="7328"/>
+          <w:tab w:val="left" w:pos="8244"/>
+          <w:tab w:val="left" w:pos="9160"/>
+          <w:tab w:val="left" w:pos="10076"/>
+          <w:tab w:val="left" w:pos="10992"/>
+          <w:tab w:val="left" w:pos="11908"/>
+          <w:tab w:val="left" w:pos="12824"/>
+          <w:tab w:val="left" w:pos="13740"/>
+          <w:tab w:val="left" w:pos="14656"/>
+        </w:tabs>
+        <w:wordWrap w:val="0"/>
+        <w:spacing w:after="0" w:line="240" w:lineRule="auto"/>
+        <w:rPr>
+          <w:rFonts w:ascii="Lucida Console" w:eastAsia="Times New Roman" w:hAnsi="Lucida Console" w:cs="Courier New"/>
+          <w:color w:val="000000"/>
+          <w:sz w:val="24"/>
+          <w:szCs w:val="24"/>
+          <w:bdr w:val="none" w:sz="0" w:space="0" w:color="auto" w:frame="1"/>
+          <w:lang w:eastAsia="en-GB"/>
+        </w:rPr>
+      </w:pPr>
+      <w:proofErr w:type="spellStart"/>
+      <w:proofErr w:type="gramStart"/>
+      <w:r>
+        <w:rPr>
+          <w:rFonts w:ascii="Lucida Console" w:eastAsia="Times New Roman" w:hAnsi="Lucida Console" w:cs="Courier New"/>
+          <w:color w:val="000000"/>
+          <w:sz w:val="24"/>
+          <w:szCs w:val="24"/>
+          <w:bdr w:val="none" w:sz="0" w:space="0" w:color="auto" w:frame="1"/>
+          <w:lang w:eastAsia="en-GB"/>
+        </w:rPr>
+        <w:t>glm</w:t>
+      </w:r>
+      <w:proofErr w:type="spellEnd"/>
+      <w:r>
+        <w:rPr>
+          <w:rFonts w:ascii="Lucida Console" w:eastAsia="Times New Roman" w:hAnsi="Lucida Console" w:cs="Courier New"/>
+          <w:color w:val="000000"/>
+          <w:sz w:val="24"/>
+          <w:szCs w:val="24"/>
+          <w:bdr w:val="none" w:sz="0" w:space="0" w:color="auto" w:frame="1"/>
+          <w:lang w:eastAsia="en-GB"/>
+        </w:rPr>
+        <w:t>(</w:t>
+      </w:r>
+      <w:proofErr w:type="gramEnd"/>
+      <w:r>
+        <w:rPr>
+          <w:rFonts w:ascii="Lucida Console" w:eastAsia="Times New Roman" w:hAnsi="Lucida Console" w:cs="Courier New"/>
+          <w:color w:val="000000"/>
+          <w:sz w:val="24"/>
+          <w:szCs w:val="24"/>
+          <w:bdr w:val="none" w:sz="0" w:space="0" w:color="auto" w:frame="1"/>
+          <w:lang w:eastAsia="en-GB"/>
+        </w:rPr>
+        <w:t>formula = log(abundance + 1) ~ Treatment, family = stats::</w:t>
+      </w:r>
+      <w:proofErr w:type="spellStart"/>
+      <w:r>
+        <w:rPr>
+          <w:rFonts w:ascii="Lucida Console" w:eastAsia="Times New Roman" w:hAnsi="Lucida Console" w:cs="Courier New"/>
+          <w:color w:val="000000"/>
+          <w:sz w:val="24"/>
+          <w:szCs w:val="24"/>
+          <w:bdr w:val="none" w:sz="0" w:space="0" w:color="auto" w:frame="1"/>
+          <w:lang w:eastAsia="en-GB"/>
+        </w:rPr>
+        <w:t>gaussian</w:t>
+      </w:r>
+      <w:proofErr w:type="spellEnd"/>
+      <w:r>
+        <w:rPr>
+          <w:rFonts w:ascii="Lucida Console" w:eastAsia="Times New Roman" w:hAnsi="Lucida Console" w:cs="Courier New"/>
+          <w:color w:val="000000"/>
+          <w:sz w:val="24"/>
+          <w:szCs w:val="24"/>
+          <w:bdr w:val="none" w:sz="0" w:space="0" w:color="auto" w:frame="1"/>
+          <w:lang w:eastAsia="en-GB"/>
+        </w:rPr>
+        <w:t xml:space="preserve">, </w:t>
+      </w:r>
+    </w:p>
+    <w:p>
+      <w:pPr>
+        <w:shd w:val="clear" w:color="auto" w:fill="FFFFFF"/>
+        <w:tabs>
+          <w:tab w:val="left" w:pos="916"/>
+          <w:tab w:val="left" w:pos="1832"/>
+          <w:tab w:val="left" w:pos="2748"/>
+          <w:tab w:val="left" w:pos="3664"/>
+          <w:tab w:val="left" w:pos="4580"/>
+          <w:tab w:val="left" w:pos="5496"/>
+          <w:tab w:val="left" w:pos="6412"/>
+          <w:tab w:val="left" w:pos="7328"/>
+          <w:tab w:val="left" w:pos="8244"/>
+          <w:tab w:val="left" w:pos="9160"/>
+          <w:tab w:val="left" w:pos="10076"/>
+          <w:tab w:val="left" w:pos="10992"/>
+          <w:tab w:val="left" w:pos="11908"/>
+          <w:tab w:val="left" w:pos="12824"/>
+          <w:tab w:val="left" w:pos="13740"/>
+          <w:tab w:val="left" w:pos="14656"/>
+        </w:tabs>
+        <w:wordWrap w:val="0"/>
+        <w:spacing w:after="0" w:line="240" w:lineRule="auto"/>
+        <w:rPr>
+          <w:rFonts w:ascii="Lucida Console" w:eastAsia="Times New Roman" w:hAnsi="Lucida Console" w:cs="Courier New"/>
+          <w:color w:val="000000"/>
+          <w:sz w:val="24"/>
+          <w:szCs w:val="24"/>
+          <w:bdr w:val="none" w:sz="0" w:space="0" w:color="auto" w:frame="1"/>
+          <w:lang w:eastAsia="en-GB"/>
+        </w:rPr>
+      </w:pPr>
+      <w:r>
+        <w:rPr>
+          <w:rFonts w:ascii="Lucida Console" w:eastAsia="Times New Roman" w:hAnsi="Lucida Console" w:cs="Courier New"/>
+          <w:color w:val="000000"/>
+          <w:sz w:val="24"/>
+          <w:szCs w:val="24"/>
+          <w:bdr w:val="none" w:sz="0" w:space="0" w:color="auto" w:frame="1"/>
+          <w:lang w:eastAsia="en-GB"/>
+        </w:rPr>
+        <w:t xml:space="preserve">    data = </w:t>
+      </w:r>
+      <w:proofErr w:type="spellStart"/>
+      <w:proofErr w:type="gramStart"/>
+      <w:r>
+        <w:rPr>
+          <w:rFonts w:ascii="Lucida Console" w:eastAsia="Times New Roman" w:hAnsi="Lucida Console" w:cs="Courier New"/>
+          <w:color w:val="000000"/>
+          <w:sz w:val="24"/>
+          <w:szCs w:val="24"/>
+          <w:bdr w:val="none" w:sz="0" w:space="0" w:color="auto" w:frame="1"/>
+          <w:lang w:eastAsia="en-GB"/>
+        </w:rPr>
+        <w:t>ab.chelonia</w:t>
+      </w:r>
+      <w:proofErr w:type="spellEnd"/>
+      <w:proofErr w:type="gramEnd"/>
+      <w:r>
+        <w:rPr>
+          <w:rFonts w:ascii="Lucida Console" w:eastAsia="Times New Roman" w:hAnsi="Lucida Console" w:cs="Courier New"/>
+          <w:color w:val="000000"/>
+          <w:sz w:val="24"/>
+          <w:szCs w:val="24"/>
+          <w:bdr w:val="none" w:sz="0" w:space="0" w:color="auto" w:frame="1"/>
+          <w:lang w:eastAsia="en-GB"/>
+        </w:rPr>
+        <w:t>)</w:t>
+      </w:r>
+    </w:p>
+    <w:p>
+      <w:pPr>
+        <w:shd w:val="clear" w:color="auto" w:fill="FFFFFF"/>
+        <w:tabs>
+          <w:tab w:val="left" w:pos="916"/>
+          <w:tab w:val="left" w:pos="1832"/>
+          <w:tab w:val="left" w:pos="2748"/>
+          <w:tab w:val="left" w:pos="3664"/>
+          <w:tab w:val="left" w:pos="4580"/>
+          <w:tab w:val="left" w:pos="5496"/>
+          <w:tab w:val="left" w:pos="6412"/>
+          <w:tab w:val="left" w:pos="7328"/>
+          <w:tab w:val="left" w:pos="8244"/>
+          <w:tab w:val="left" w:pos="9160"/>
+          <w:tab w:val="left" w:pos="10076"/>
+          <w:tab w:val="left" w:pos="10992"/>
+          <w:tab w:val="left" w:pos="11908"/>
+          <w:tab w:val="left" w:pos="12824"/>
+          <w:tab w:val="left" w:pos="13740"/>
+          <w:tab w:val="left" w:pos="14656"/>
+        </w:tabs>
+        <w:wordWrap w:val="0"/>
+        <w:spacing w:after="0" w:line="240" w:lineRule="auto"/>
+        <w:rPr>
+          <w:rFonts w:ascii="Lucida Console" w:eastAsia="Times New Roman" w:hAnsi="Lucida Console" w:cs="Courier New"/>
+          <w:color w:val="000000"/>
+          <w:sz w:val="24"/>
+          <w:szCs w:val="24"/>
+          <w:bdr w:val="none" w:sz="0" w:space="0" w:color="auto" w:frame="1"/>
+          <w:lang w:eastAsia="en-GB"/>
+        </w:rPr>
+      </w:pPr>
+    </w:p>
+    <w:p>
+      <w:pPr>
+        <w:shd w:val="clear" w:color="auto" w:fill="FFFFFF"/>
+        <w:tabs>
+          <w:tab w:val="left" w:pos="916"/>
+          <w:tab w:val="left" w:pos="1832"/>
+          <w:tab w:val="left" w:pos="2748"/>
+          <w:tab w:val="left" w:pos="3664"/>
+          <w:tab w:val="left" w:pos="4580"/>
+          <w:tab w:val="left" w:pos="5496"/>
+          <w:tab w:val="left" w:pos="6412"/>
+          <w:tab w:val="left" w:pos="7328"/>
+          <w:tab w:val="left" w:pos="8244"/>
+          <w:tab w:val="left" w:pos="9160"/>
+          <w:tab w:val="left" w:pos="10076"/>
+          <w:tab w:val="left" w:pos="10992"/>
+          <w:tab w:val="left" w:pos="11908"/>
+          <w:tab w:val="left" w:pos="12824"/>
+          <w:tab w:val="left" w:pos="13740"/>
+          <w:tab w:val="left" w:pos="14656"/>
+        </w:tabs>
+        <w:wordWrap w:val="0"/>
+        <w:spacing w:after="0" w:line="240" w:lineRule="auto"/>
+        <w:rPr>
+          <w:rFonts w:ascii="Lucida Console" w:eastAsia="Times New Roman" w:hAnsi="Lucida Console" w:cs="Courier New"/>
+          <w:color w:val="000000"/>
+          <w:sz w:val="24"/>
+          <w:szCs w:val="24"/>
+          <w:bdr w:val="none" w:sz="0" w:space="0" w:color="auto" w:frame="1"/>
+          <w:lang w:eastAsia="en-GB"/>
+        </w:rPr>
+      </w:pPr>
+      <w:r>
+        <w:rPr>
+          <w:rFonts w:ascii="Lucida Console" w:eastAsia="Times New Roman" w:hAnsi="Lucida Console" w:cs="Courier New"/>
+          <w:color w:val="000000"/>
+          <w:sz w:val="24"/>
+          <w:szCs w:val="24"/>
+          <w:bdr w:val="none" w:sz="0" w:space="0" w:color="auto" w:frame="1"/>
+          <w:lang w:eastAsia="en-GB"/>
+        </w:rPr>
+        <w:t xml:space="preserve">Deviance Residuals: </w:t>
+      </w:r>
+    </w:p>
+    <w:p>
+      <w:pPr>
+        <w:shd w:val="clear" w:color="auto" w:fill="FFFFFF"/>
+        <w:tabs>
+          <w:tab w:val="left" w:pos="916"/>
+          <w:tab w:val="left" w:pos="1832"/>
+          <w:tab w:val="left" w:pos="2748"/>
+          <w:tab w:val="left" w:pos="3664"/>
+          <w:tab w:val="left" w:pos="4580"/>
+          <w:tab w:val="left" w:pos="5496"/>
+          <w:tab w:val="left" w:pos="6412"/>
+          <w:tab w:val="left" w:pos="7328"/>
+          <w:tab w:val="left" w:pos="8244"/>
+          <w:tab w:val="left" w:pos="9160"/>
+          <w:tab w:val="left" w:pos="10076"/>
+          <w:tab w:val="left" w:pos="10992"/>
+          <w:tab w:val="left" w:pos="11908"/>
+          <w:tab w:val="left" w:pos="12824"/>
+          <w:tab w:val="left" w:pos="13740"/>
+          <w:tab w:val="left" w:pos="14656"/>
+        </w:tabs>
+        <w:wordWrap w:val="0"/>
+        <w:spacing w:after="0" w:line="240" w:lineRule="auto"/>
+        <w:rPr>
+          <w:rFonts w:ascii="Lucida Console" w:eastAsia="Times New Roman" w:hAnsi="Lucida Console" w:cs="Courier New"/>
+          <w:color w:val="000000"/>
+          <w:sz w:val="24"/>
+          <w:szCs w:val="24"/>
+          <w:bdr w:val="none" w:sz="0" w:space="0" w:color="auto" w:frame="1"/>
+          <w:lang w:val="es-ES" w:eastAsia="en-GB"/>
+        </w:rPr>
+      </w:pPr>
+      <w:r>
+        <w:rPr>
+          <w:rFonts w:ascii="Lucida Console" w:eastAsia="Times New Roman" w:hAnsi="Lucida Console" w:cs="Courier New"/>
+          <w:color w:val="000000"/>
+          <w:sz w:val="24"/>
+          <w:szCs w:val="24"/>
+          <w:bdr w:val="none" w:sz="0" w:space="0" w:color="auto" w:frame="1"/>
+          <w:lang w:eastAsia="en-GB"/>
+        </w:rPr>
+        <w:t xml:space="preserve">    </w:t>
+      </w:r>
+      <w:r>
+        <w:rPr>
+          <w:rFonts w:ascii="Lucida Console" w:eastAsia="Times New Roman" w:hAnsi="Lucida Console" w:cs="Courier New"/>
+          <w:color w:val="000000"/>
+          <w:sz w:val="24"/>
+          <w:szCs w:val="24"/>
+          <w:bdr w:val="none" w:sz="0" w:space="0" w:color="auto" w:frame="1"/>
+          <w:lang w:val="es-ES" w:eastAsia="en-GB"/>
+        </w:rPr>
+        <w:t xml:space="preserve">Min       1Q   Median       3Q      Max  </w:t>
+      </w:r>
+    </w:p>
+    <w:p>
+      <w:pPr>
+        <w:shd w:val="clear" w:color="auto" w:fill="FFFFFF"/>
+        <w:tabs>
+          <w:tab w:val="left" w:pos="916"/>
+          <w:tab w:val="left" w:pos="1832"/>
+          <w:tab w:val="left" w:pos="2748"/>
+          <w:tab w:val="left" w:pos="3664"/>
+          <w:tab w:val="left" w:pos="4580"/>
+          <w:tab w:val="left" w:pos="5496"/>
+          <w:tab w:val="left" w:pos="6412"/>
+          <w:tab w:val="left" w:pos="7328"/>
+          <w:tab w:val="left" w:pos="8244"/>
+          <w:tab w:val="left" w:pos="9160"/>
+          <w:tab w:val="left" w:pos="10076"/>
+          <w:tab w:val="left" w:pos="10992"/>
+          <w:tab w:val="left" w:pos="11908"/>
+          <w:tab w:val="left" w:pos="12824"/>
+          <w:tab w:val="left" w:pos="13740"/>
+          <w:tab w:val="left" w:pos="14656"/>
+        </w:tabs>
+        <w:wordWrap w:val="0"/>
+        <w:spacing w:after="0" w:line="240" w:lineRule="auto"/>
+        <w:rPr>
+          <w:rFonts w:ascii="Lucida Console" w:eastAsia="Times New Roman" w:hAnsi="Lucida Console" w:cs="Courier New"/>
+          <w:color w:val="000000"/>
+          <w:sz w:val="24"/>
+          <w:szCs w:val="24"/>
+          <w:bdr w:val="none" w:sz="0" w:space="0" w:color="auto" w:frame="1"/>
+          <w:lang w:val="es-ES" w:eastAsia="en-GB"/>
+        </w:rPr>
+      </w:pPr>
+      <w:r>
+        <w:rPr>
+          <w:rFonts w:ascii="Lucida Console" w:eastAsia="Times New Roman" w:hAnsi="Lucida Console" w:cs="Courier New"/>
+          <w:color w:val="000000"/>
+          <w:sz w:val="24"/>
+          <w:szCs w:val="24"/>
+          <w:bdr w:val="none" w:sz="0" w:space="0" w:color="auto" w:frame="1"/>
+          <w:lang w:val="es-ES" w:eastAsia="en-GB"/>
+        </w:rPr>
+        <w:t>-1.</w:t>
+      </w:r>
+      <w:proofErr w:type="gramStart"/>
+      <w:r>
+        <w:rPr>
+          <w:rFonts w:ascii="Lucida Console" w:eastAsia="Times New Roman" w:hAnsi="Lucida Console" w:cs="Courier New"/>
+          <w:color w:val="000000"/>
+          <w:sz w:val="24"/>
+          <w:szCs w:val="24"/>
+          <w:bdr w:val="none" w:sz="0" w:space="0" w:color="auto" w:frame="1"/>
+          <w:lang w:val="es-ES" w:eastAsia="en-GB"/>
+        </w:rPr>
+        <w:t>2860  -</w:t>
+      </w:r>
+      <w:proofErr w:type="gramEnd"/>
+      <w:r>
+        <w:rPr>
+          <w:rFonts w:ascii="Lucida Console" w:eastAsia="Times New Roman" w:hAnsi="Lucida Console" w:cs="Courier New"/>
+          <w:color w:val="000000"/>
+          <w:sz w:val="24"/>
+          <w:szCs w:val="24"/>
+          <w:bdr w:val="none" w:sz="0" w:space="0" w:color="auto" w:frame="1"/>
+          <w:lang w:val="es-ES" w:eastAsia="en-GB"/>
+        </w:rPr>
+        <w:t xml:space="preserve">0.4915   0.0000   0.0000   1.5472  </w:t>
+      </w:r>
+    </w:p>
+    <w:p>
+      <w:pPr>
+        <w:shd w:val="clear" w:color="auto" w:fill="FFFFFF"/>
+        <w:tabs>
+          <w:tab w:val="left" w:pos="916"/>
+          <w:tab w:val="left" w:pos="1832"/>
+          <w:tab w:val="left" w:pos="2748"/>
+          <w:tab w:val="left" w:pos="3664"/>
+          <w:tab w:val="left" w:pos="4580"/>
+          <w:tab w:val="left" w:pos="5496"/>
+          <w:tab w:val="left" w:pos="6412"/>
+          <w:tab w:val="left" w:pos="7328"/>
+          <w:tab w:val="left" w:pos="8244"/>
+          <w:tab w:val="left" w:pos="9160"/>
+          <w:tab w:val="left" w:pos="10076"/>
+          <w:tab w:val="left" w:pos="10992"/>
+          <w:tab w:val="left" w:pos="11908"/>
+          <w:tab w:val="left" w:pos="12824"/>
+          <w:tab w:val="left" w:pos="13740"/>
+          <w:tab w:val="left" w:pos="14656"/>
+        </w:tabs>
+        <w:wordWrap w:val="0"/>
+        <w:spacing w:after="0" w:line="240" w:lineRule="auto"/>
+        <w:rPr>
+          <w:rFonts w:ascii="Lucida Console" w:eastAsia="Times New Roman" w:hAnsi="Lucida Console" w:cs="Courier New"/>
+          <w:color w:val="000000"/>
+          <w:sz w:val="24"/>
+          <w:szCs w:val="24"/>
+          <w:bdr w:val="none" w:sz="0" w:space="0" w:color="auto" w:frame="1"/>
+          <w:lang w:val="es-ES" w:eastAsia="en-GB"/>
+        </w:rPr>
+      </w:pPr>
+    </w:p>
+    <w:p>
+      <w:pPr>
+        <w:shd w:val="clear" w:color="auto" w:fill="FFFFFF"/>
+        <w:tabs>
+          <w:tab w:val="left" w:pos="916"/>
+          <w:tab w:val="left" w:pos="1832"/>
+          <w:tab w:val="left" w:pos="2748"/>
+          <w:tab w:val="left" w:pos="3664"/>
+          <w:tab w:val="left" w:pos="4580"/>
+          <w:tab w:val="left" w:pos="5496"/>
+          <w:tab w:val="left" w:pos="6412"/>
+          <w:tab w:val="left" w:pos="7328"/>
+          <w:tab w:val="left" w:pos="8244"/>
+          <w:tab w:val="left" w:pos="9160"/>
+          <w:tab w:val="left" w:pos="10076"/>
+          <w:tab w:val="left" w:pos="10992"/>
+          <w:tab w:val="left" w:pos="11908"/>
+          <w:tab w:val="left" w:pos="12824"/>
+          <w:tab w:val="left" w:pos="13740"/>
+          <w:tab w:val="left" w:pos="14656"/>
+        </w:tabs>
+        <w:wordWrap w:val="0"/>
+        <w:spacing w:after="0" w:line="240" w:lineRule="auto"/>
+        <w:rPr>
+          <w:rFonts w:ascii="Lucida Console" w:eastAsia="Times New Roman" w:hAnsi="Lucida Console" w:cs="Courier New"/>
+          <w:color w:val="000000"/>
+          <w:sz w:val="24"/>
+          <w:szCs w:val="24"/>
+          <w:bdr w:val="none" w:sz="0" w:space="0" w:color="auto" w:frame="1"/>
+          <w:lang w:eastAsia="en-GB"/>
+        </w:rPr>
+      </w:pPr>
+      <w:r>
+        <w:rPr>
+          <w:rFonts w:ascii="Lucida Console" w:eastAsia="Times New Roman" w:hAnsi="Lucida Console" w:cs="Courier New"/>
+          <w:color w:val="000000"/>
+          <w:sz w:val="24"/>
+          <w:szCs w:val="24"/>
+          <w:bdr w:val="none" w:sz="0" w:space="0" w:color="auto" w:frame="1"/>
+          <w:lang w:eastAsia="en-GB"/>
         </w:rPr>
         <w:t>Coefficients:</w:t>
       </w:r>
     </w:p>
     <w:p>
       <w:pPr>
-        <w:pStyle w:val="HTMLPreformatted"/>
-        <w:shd w:val="clear" w:color="auto" w:fill="FFFFFF"/>
-        <w:wordWrap w:val="0"/>
-        <w:rPr>
-          <w:rStyle w:val="ggboefpdpvb"/>
-          <w:rFonts w:ascii="Lucida Console" w:hAnsi="Lucida Console"/>
-          <w:color w:val="000000"/>
-          <w:sz w:val="24"/>
-          <w:szCs w:val="24"/>
-          <w:bdr w:val="none" w:sz="0" w:space="0" w:color="auto" w:frame="1"/>
-        </w:rPr>
-      </w:pPr>
-      <w:r>
-        <w:rPr>
-          <w:rStyle w:val="ggboefpdpvb"/>
-          <w:rFonts w:ascii="Lucida Console" w:hAnsi="Lucida Console"/>
-          <w:color w:val="000000"/>
-          <w:sz w:val="24"/>
-          <w:szCs w:val="24"/>
-          <w:bdr w:val="none" w:sz="0" w:space="0" w:color="auto" w:frame="1"/>
+        <w:shd w:val="clear" w:color="auto" w:fill="FFFFFF"/>
+        <w:tabs>
+          <w:tab w:val="left" w:pos="916"/>
+          <w:tab w:val="left" w:pos="1832"/>
+          <w:tab w:val="left" w:pos="2748"/>
+          <w:tab w:val="left" w:pos="3664"/>
+          <w:tab w:val="left" w:pos="4580"/>
+          <w:tab w:val="left" w:pos="5496"/>
+          <w:tab w:val="left" w:pos="6412"/>
+          <w:tab w:val="left" w:pos="7328"/>
+          <w:tab w:val="left" w:pos="8244"/>
+          <w:tab w:val="left" w:pos="9160"/>
+          <w:tab w:val="left" w:pos="10076"/>
+          <w:tab w:val="left" w:pos="10992"/>
+          <w:tab w:val="left" w:pos="11908"/>
+          <w:tab w:val="left" w:pos="12824"/>
+          <w:tab w:val="left" w:pos="13740"/>
+          <w:tab w:val="left" w:pos="14656"/>
+        </w:tabs>
+        <w:wordWrap w:val="0"/>
+        <w:spacing w:after="0" w:line="240" w:lineRule="auto"/>
+        <w:rPr>
+          <w:rFonts w:ascii="Lucida Console" w:eastAsia="Times New Roman" w:hAnsi="Lucida Console" w:cs="Courier New"/>
+          <w:color w:val="000000"/>
+          <w:sz w:val="24"/>
+          <w:szCs w:val="24"/>
+          <w:bdr w:val="none" w:sz="0" w:space="0" w:color="auto" w:frame="1"/>
+          <w:lang w:eastAsia="en-GB"/>
+        </w:rPr>
+      </w:pPr>
+      <w:r>
+        <w:rPr>
+          <w:rFonts w:ascii="Lucida Console" w:eastAsia="Times New Roman" w:hAnsi="Lucida Console" w:cs="Courier New"/>
+          <w:color w:val="000000"/>
+          <w:sz w:val="24"/>
+          <w:szCs w:val="24"/>
+          <w:bdr w:val="none" w:sz="0" w:space="0" w:color="auto" w:frame="1"/>
+          <w:lang w:eastAsia="en-GB"/>
         </w:rPr>
         <w:t xml:space="preserve">                Estimate Std. Error t value </w:t>
       </w:r>
       <w:proofErr w:type="spellStart"/>
       <w:r>
         <w:rPr>
-          <w:rStyle w:val="ggboefpdpvb"/>
-          <w:rFonts w:ascii="Lucida Console" w:hAnsi="Lucida Console"/>
-          <w:color w:val="000000"/>
-          <w:sz w:val="24"/>
-          <w:szCs w:val="24"/>
-          <w:bdr w:val="none" w:sz="0" w:space="0" w:color="auto" w:frame="1"/>
+          <w:rFonts w:ascii="Lucida Console" w:eastAsia="Times New Roman" w:hAnsi="Lucida Console" w:cs="Courier New"/>
+          <w:color w:val="000000"/>
+          <w:sz w:val="24"/>
+          <w:szCs w:val="24"/>
+          <w:bdr w:val="none" w:sz="0" w:space="0" w:color="auto" w:frame="1"/>
+          <w:lang w:eastAsia="en-GB"/>
         </w:rPr>
         <w:t>Pr</w:t>
       </w:r>
       <w:proofErr w:type="spellEnd"/>
       <w:r>
         <w:rPr>
-          <w:rStyle w:val="ggboefpdpvb"/>
-          <w:rFonts w:ascii="Lucida Console" w:hAnsi="Lucida Console"/>
-          <w:color w:val="000000"/>
-          <w:sz w:val="24"/>
-          <w:szCs w:val="24"/>
-          <w:bdr w:val="none" w:sz="0" w:space="0" w:color="auto" w:frame="1"/>
-        </w:rPr>
-        <w:t xml:space="preserve">(&gt;|t|)    </w:t>
-      </w:r>
-    </w:p>
-    <w:p>
-      <w:pPr>
-        <w:pStyle w:val="HTMLPreformatted"/>
-        <w:shd w:val="clear" w:color="auto" w:fill="FFFFFF"/>
-        <w:wordWrap w:val="0"/>
-        <w:rPr>
-          <w:rStyle w:val="ggboefpdpvb"/>
-          <w:rFonts w:ascii="Lucida Console" w:hAnsi="Lucida Console"/>
-          <w:color w:val="000000"/>
-          <w:sz w:val="24"/>
-          <w:szCs w:val="24"/>
-          <w:bdr w:val="none" w:sz="0" w:space="0" w:color="auto" w:frame="1"/>
-        </w:rPr>
-      </w:pPr>
-      <w:r>
-        <w:rPr>
-          <w:rStyle w:val="ggboefpdpvb"/>
-          <w:rFonts w:ascii="Lucida Console" w:hAnsi="Lucida Console"/>
-          <w:color w:val="000000"/>
-          <w:sz w:val="24"/>
-          <w:szCs w:val="24"/>
-          <w:bdr w:val="none" w:sz="0" w:space="0" w:color="auto" w:frame="1"/>
+          <w:rFonts w:ascii="Lucida Console" w:eastAsia="Times New Roman" w:hAnsi="Lucida Console" w:cs="Courier New"/>
+          <w:color w:val="000000"/>
+          <w:sz w:val="24"/>
+          <w:szCs w:val="24"/>
+          <w:bdr w:val="none" w:sz="0" w:space="0" w:color="auto" w:frame="1"/>
+          <w:lang w:eastAsia="en-GB"/>
+        </w:rPr>
+        <w:t xml:space="preserve">(&gt;|t|)  </w:t>
+      </w:r>
+    </w:p>
+    <w:p>
+      <w:pPr>
+        <w:shd w:val="clear" w:color="auto" w:fill="FFFFFF"/>
+        <w:tabs>
+          <w:tab w:val="left" w:pos="916"/>
+          <w:tab w:val="left" w:pos="1832"/>
+          <w:tab w:val="left" w:pos="2748"/>
+          <w:tab w:val="left" w:pos="3664"/>
+          <w:tab w:val="left" w:pos="4580"/>
+          <w:tab w:val="left" w:pos="5496"/>
+          <w:tab w:val="left" w:pos="6412"/>
+          <w:tab w:val="left" w:pos="7328"/>
+          <w:tab w:val="left" w:pos="8244"/>
+          <w:tab w:val="left" w:pos="9160"/>
+          <w:tab w:val="left" w:pos="10076"/>
+          <w:tab w:val="left" w:pos="10992"/>
+          <w:tab w:val="left" w:pos="11908"/>
+          <w:tab w:val="left" w:pos="12824"/>
+          <w:tab w:val="left" w:pos="13740"/>
+          <w:tab w:val="left" w:pos="14656"/>
+        </w:tabs>
+        <w:wordWrap w:val="0"/>
+        <w:spacing w:after="0" w:line="240" w:lineRule="auto"/>
+        <w:rPr>
+          <w:rFonts w:ascii="Lucida Console" w:eastAsia="Times New Roman" w:hAnsi="Lucida Console" w:cs="Courier New"/>
+          <w:color w:val="000000"/>
+          <w:sz w:val="24"/>
+          <w:szCs w:val="24"/>
+          <w:bdr w:val="none" w:sz="0" w:space="0" w:color="auto" w:frame="1"/>
+          <w:lang w:eastAsia="en-GB"/>
+        </w:rPr>
+      </w:pPr>
+      <w:r>
+        <w:rPr>
+          <w:rFonts w:ascii="Lucida Console" w:eastAsia="Times New Roman" w:hAnsi="Lucida Console" w:cs="Courier New"/>
+          <w:color w:val="000000"/>
+          <w:sz w:val="24"/>
+          <w:szCs w:val="24"/>
+          <w:bdr w:val="none" w:sz="0" w:space="0" w:color="auto" w:frame="1"/>
+          <w:lang w:eastAsia="en-GB"/>
         </w:rPr>
         <w:t>(</w:t>
       </w:r>
       <w:proofErr w:type="gramStart"/>
       <w:r>
         <w:rPr>
-          <w:rStyle w:val="ggboefpdpvb"/>
-          <w:rFonts w:ascii="Lucida Console" w:hAnsi="Lucida Console"/>
-          <w:color w:val="000000"/>
-          <w:sz w:val="24"/>
-          <w:szCs w:val="24"/>
-          <w:bdr w:val="none" w:sz="0" w:space="0" w:color="auto" w:frame="1"/>
+          <w:rFonts w:ascii="Lucida Console" w:eastAsia="Times New Roman" w:hAnsi="Lucida Console" w:cs="Courier New"/>
+          <w:color w:val="000000"/>
+          <w:sz w:val="24"/>
+          <w:szCs w:val="24"/>
+          <w:bdr w:val="none" w:sz="0" w:space="0" w:color="auto" w:frame="1"/>
+          <w:lang w:eastAsia="en-GB"/>
         </w:rPr>
         <w:t xml:space="preserve">Intercept)   </w:t>
       </w:r>
       <w:proofErr w:type="gramEnd"/>
       <w:r>
         <w:rPr>
-          <w:rStyle w:val="ggboefpdpvb"/>
-          <w:rFonts w:ascii="Lucida Console" w:hAnsi="Lucida Console"/>
-          <w:color w:val="000000"/>
-          <w:sz w:val="24"/>
-          <w:szCs w:val="24"/>
-          <w:bdr w:val="none" w:sz="0" w:space="0" w:color="auto" w:frame="1"/>
-        </w:rPr>
-        <w:t xml:space="preserve">    1.5556     0.2227   6.986 0.000114 ***</w:t>
-      </w:r>
-    </w:p>
-    <w:p>
-      <w:pPr>
-        <w:pStyle w:val="HTMLPreformatted"/>
-        <w:shd w:val="clear" w:color="auto" w:fill="FFFFFF"/>
-        <w:wordWrap w:val="0"/>
-        <w:rPr>
-          <w:rFonts w:ascii="Lucida Console" w:hAnsi="Lucida Console"/>
-          <w:color w:val="000000"/>
-          <w:sz w:val="24"/>
-          <w:szCs w:val="24"/>
+          <w:rFonts w:ascii="Lucida Console" w:eastAsia="Times New Roman" w:hAnsi="Lucida Console" w:cs="Courier New"/>
+          <w:color w:val="000000"/>
+          <w:sz w:val="24"/>
+          <w:szCs w:val="24"/>
+          <w:bdr w:val="none" w:sz="0" w:space="0" w:color="auto" w:frame="1"/>
+          <w:lang w:eastAsia="en-GB"/>
+        </w:rPr>
+        <w:t xml:space="preserve">    0.0000     0.4338   0.000   1.0000  </w:t>
+      </w:r>
+    </w:p>
+    <w:p>
+      <w:pPr>
+        <w:shd w:val="clear" w:color="auto" w:fill="FFFFFF"/>
+        <w:tabs>
+          <w:tab w:val="left" w:pos="916"/>
+          <w:tab w:val="left" w:pos="1832"/>
+          <w:tab w:val="left" w:pos="2748"/>
+          <w:tab w:val="left" w:pos="3664"/>
+          <w:tab w:val="left" w:pos="4580"/>
+          <w:tab w:val="left" w:pos="5496"/>
+          <w:tab w:val="left" w:pos="6412"/>
+          <w:tab w:val="left" w:pos="7328"/>
+          <w:tab w:val="left" w:pos="8244"/>
+          <w:tab w:val="left" w:pos="9160"/>
+          <w:tab w:val="left" w:pos="10076"/>
+          <w:tab w:val="left" w:pos="10992"/>
+          <w:tab w:val="left" w:pos="11908"/>
+          <w:tab w:val="left" w:pos="12824"/>
+          <w:tab w:val="left" w:pos="13740"/>
+          <w:tab w:val="left" w:pos="14656"/>
+        </w:tabs>
+        <w:wordWrap w:val="0"/>
+        <w:spacing w:after="0" w:line="240" w:lineRule="auto"/>
+        <w:rPr>
+          <w:rFonts w:ascii="Lucida Console" w:eastAsia="Times New Roman" w:hAnsi="Lucida Console" w:cs="Courier New"/>
+          <w:color w:val="000000"/>
+          <w:sz w:val="24"/>
+          <w:szCs w:val="24"/>
+          <w:bdr w:val="none" w:sz="0" w:space="0" w:color="auto" w:frame="1"/>
+          <w:lang w:eastAsia="en-GB"/>
         </w:rPr>
       </w:pPr>
       <w:proofErr w:type="spellStart"/>
       <w:r>
         <w:rPr>
-          <w:rStyle w:val="ggboefpdpvb"/>
-          <w:rFonts w:ascii="Lucida Console" w:hAnsi="Lucida Console"/>
-          <w:color w:val="000000"/>
-          <w:sz w:val="24"/>
-          <w:szCs w:val="24"/>
-          <w:bdr w:val="none" w:sz="0" w:space="0" w:color="auto" w:frame="1"/>
+          <w:rFonts w:ascii="Lucida Console" w:eastAsia="Times New Roman" w:hAnsi="Lucida Console" w:cs="Courier New"/>
+          <w:color w:val="000000"/>
+          <w:sz w:val="24"/>
+          <w:szCs w:val="24"/>
+          <w:bdr w:val="none" w:sz="0" w:space="0" w:color="auto" w:frame="1"/>
+          <w:lang w:eastAsia="en-GB"/>
         </w:rPr>
         <w:t>TreatmentDuring</w:t>
       </w:r>
       <w:proofErr w:type="spellEnd"/>
       <w:r>
         <w:rPr>
-          <w:rStyle w:val="ggboefpdpvb"/>
-          <w:rFonts w:ascii="Lucida Console" w:hAnsi="Lucida Console"/>
-          <w:color w:val="000000"/>
-          <w:sz w:val="24"/>
-          <w:szCs w:val="24"/>
-          <w:bdr w:val="none" w:sz="0" w:space="0" w:color="auto" w:frame="1"/>
-        </w:rPr>
-        <w:t xml:space="preserve">   0.9135     0.2875   3.178 0.013043 *  </w:t>
-      </w:r>
-    </w:p>
-    <w:p/>
-    <w:p>
-      <w:r>
-        <w:lastRenderedPageBreak/>
-        <w:t>Sea turtle</w:t>
-      </w:r>
-      <w:r>
-        <w:t xml:space="preserve"> abundance only</w:t>
-      </w:r>
-    </w:p>
-    <w:p>
-      <w:bookmarkStart w:id="0" w:name="_GoBack"/>
-      <w:r>
-        <w:drawing>
-          <wp:inline distT="0" distB="0" distL="0" distR="0" wp14:anchorId="493EDEC6" wp14:editId="16673145">
-            <wp:extent cx="5390476" cy="3180952"/>
-            <wp:effectExtent l="0" t="0" r="1270" b="635"/>
-            <wp:docPr id="4" name="Picture 4"/>
-            <wp:cNvGraphicFramePr>
-              <a:graphicFrameLocks xmlns:a="http://schemas.openxmlformats.org/drawingml/2006/main" noChangeAspect="1"/>
-            </wp:cNvGraphicFramePr>
-            <a:graphic xmlns:a="http://schemas.openxmlformats.org/drawingml/2006/main">
-              <a:graphicData uri="http://schemas.openxmlformats.org/drawingml/2006/picture">
-                <pic:pic xmlns:pic="http://schemas.openxmlformats.org/drawingml/2006/picture">
-                  <pic:nvPicPr>
-                    <pic:cNvPr id="1" name=""/>
-                    <pic:cNvPicPr/>
-                  </pic:nvPicPr>
-                  <pic:blipFill>
-                    <a:blip r:embed="rId6"/>
-                    <a:stretch>
-                      <a:fillRect/>
-                    </a:stretch>
-                  </pic:blipFill>
-                  <pic:spPr>
-                    <a:xfrm>
-                      <a:off x="0" y="0"/>
-                      <a:ext cx="5390476" cy="3180952"/>
-                    </a:xfrm>
-                    <a:prstGeom prst="rect">
-                      <a:avLst/>
-                    </a:prstGeom>
-                  </pic:spPr>
-                </pic:pic>
-              </a:graphicData>
-            </a:graphic>
-          </wp:inline>
-        </w:drawing>
-      </w:r>
-      <w:bookmarkEnd w:id="0"/>
-    </w:p>
-    <w:p>
-      <w:pPr>
-        <w:pStyle w:val="HTMLPreformatted"/>
-        <w:shd w:val="clear" w:color="auto" w:fill="FFFFFF"/>
-        <w:wordWrap w:val="0"/>
-        <w:rPr>
-          <w:rStyle w:val="ggboefpdpvb"/>
-          <w:rFonts w:ascii="Lucida Console" w:hAnsi="Lucida Console"/>
-          <w:color w:val="000000"/>
-          <w:sz w:val="24"/>
-          <w:szCs w:val="24"/>
-          <w:bdr w:val="none" w:sz="0" w:space="0" w:color="auto" w:frame="1"/>
-        </w:rPr>
-      </w:pPr>
-      <w:r>
-        <w:rPr>
-          <w:rStyle w:val="ggboefpdpvb"/>
-          <w:rFonts w:ascii="Lucida Console" w:hAnsi="Lucida Console"/>
-          <w:color w:val="000000"/>
-          <w:sz w:val="24"/>
-          <w:szCs w:val="24"/>
-          <w:bdr w:val="none" w:sz="0" w:space="0" w:color="auto" w:frame="1"/>
-        </w:rPr>
-        <w:t>Coefficients:</w:t>
-      </w:r>
-    </w:p>
-    <w:p>
-      <w:pPr>
-        <w:pStyle w:val="HTMLPreformatted"/>
-        <w:shd w:val="clear" w:color="auto" w:fill="FFFFFF"/>
-        <w:wordWrap w:val="0"/>
-        <w:rPr>
-          <w:rStyle w:val="ggboefpdpvb"/>
-          <w:rFonts w:ascii="Lucida Console" w:hAnsi="Lucida Console"/>
-          <w:color w:val="000000"/>
-          <w:sz w:val="24"/>
-          <w:szCs w:val="24"/>
-          <w:bdr w:val="none" w:sz="0" w:space="0" w:color="auto" w:frame="1"/>
-        </w:rPr>
-      </w:pPr>
-      <w:r>
-        <w:rPr>
-          <w:rStyle w:val="ggboefpdpvb"/>
-          <w:rFonts w:ascii="Lucida Console" w:hAnsi="Lucida Console"/>
-          <w:color w:val="000000"/>
-          <w:sz w:val="24"/>
-          <w:szCs w:val="24"/>
-          <w:bdr w:val="none" w:sz="0" w:space="0" w:color="auto" w:frame="1"/>
-        </w:rPr>
-        <w:t xml:space="preserve">                Estimate Std. Error t value </w:t>
-      </w:r>
+          <w:rFonts w:ascii="Lucida Console" w:eastAsia="Times New Roman" w:hAnsi="Lucida Console" w:cs="Courier New"/>
+          <w:color w:val="000000"/>
+          <w:sz w:val="24"/>
+          <w:szCs w:val="24"/>
+          <w:bdr w:val="none" w:sz="0" w:space="0" w:color="auto" w:frame="1"/>
+          <w:lang w:eastAsia="en-GB"/>
+        </w:rPr>
+        <w:t xml:space="preserve">   1.2860     0.5600   2.296   </w:t>
+      </w:r>
+      <w:proofErr w:type="gramStart"/>
+      <w:r>
+        <w:rPr>
+          <w:rFonts w:ascii="Lucida Console" w:eastAsia="Times New Roman" w:hAnsi="Lucida Console" w:cs="Courier New"/>
+          <w:color w:val="000000"/>
+          <w:sz w:val="24"/>
+          <w:szCs w:val="24"/>
+          <w:bdr w:val="none" w:sz="0" w:space="0" w:color="auto" w:frame="1"/>
+          <w:lang w:eastAsia="en-GB"/>
+        </w:rPr>
+        <w:t>0.0508 .</w:t>
+      </w:r>
+      <w:proofErr w:type="gramEnd"/>
+    </w:p>
+    <w:p>
+      <w:pPr>
+        <w:shd w:val="clear" w:color="auto" w:fill="FFFFFF"/>
+        <w:tabs>
+          <w:tab w:val="left" w:pos="916"/>
+          <w:tab w:val="left" w:pos="1832"/>
+          <w:tab w:val="left" w:pos="2748"/>
+          <w:tab w:val="left" w:pos="3664"/>
+          <w:tab w:val="left" w:pos="4580"/>
+          <w:tab w:val="left" w:pos="5496"/>
+          <w:tab w:val="left" w:pos="6412"/>
+          <w:tab w:val="left" w:pos="7328"/>
+          <w:tab w:val="left" w:pos="8244"/>
+          <w:tab w:val="left" w:pos="9160"/>
+          <w:tab w:val="left" w:pos="10076"/>
+          <w:tab w:val="left" w:pos="10992"/>
+          <w:tab w:val="left" w:pos="11908"/>
+          <w:tab w:val="left" w:pos="12824"/>
+          <w:tab w:val="left" w:pos="13740"/>
+          <w:tab w:val="left" w:pos="14656"/>
+        </w:tabs>
+        <w:wordWrap w:val="0"/>
+        <w:spacing w:after="0" w:line="240" w:lineRule="auto"/>
+        <w:rPr>
+          <w:rFonts w:ascii="Lucida Console" w:eastAsia="Times New Roman" w:hAnsi="Lucida Console" w:cs="Courier New"/>
+          <w:color w:val="000000"/>
+          <w:sz w:val="24"/>
+          <w:szCs w:val="24"/>
+          <w:bdr w:val="none" w:sz="0" w:space="0" w:color="auto" w:frame="1"/>
+          <w:lang w:eastAsia="en-GB"/>
+        </w:rPr>
+      </w:pPr>
+      <w:r>
+        <w:rPr>
+          <w:rFonts w:ascii="Lucida Console" w:eastAsia="Times New Roman" w:hAnsi="Lucida Console" w:cs="Courier New"/>
+          <w:color w:val="000000"/>
+          <w:sz w:val="24"/>
+          <w:szCs w:val="24"/>
+          <w:bdr w:val="none" w:sz="0" w:space="0" w:color="auto" w:frame="1"/>
+          <w:lang w:eastAsia="en-GB"/>
+        </w:rPr>
+        <w:t>---</w:t>
+      </w:r>
+    </w:p>
+    <w:p>
+      <w:pPr>
+        <w:shd w:val="clear" w:color="auto" w:fill="FFFFFF"/>
+        <w:tabs>
+          <w:tab w:val="left" w:pos="916"/>
+          <w:tab w:val="left" w:pos="1832"/>
+          <w:tab w:val="left" w:pos="2748"/>
+          <w:tab w:val="left" w:pos="3664"/>
+          <w:tab w:val="left" w:pos="4580"/>
+          <w:tab w:val="left" w:pos="5496"/>
+          <w:tab w:val="left" w:pos="6412"/>
+          <w:tab w:val="left" w:pos="7328"/>
+          <w:tab w:val="left" w:pos="8244"/>
+          <w:tab w:val="left" w:pos="9160"/>
+          <w:tab w:val="left" w:pos="10076"/>
+          <w:tab w:val="left" w:pos="10992"/>
+          <w:tab w:val="left" w:pos="11908"/>
+          <w:tab w:val="left" w:pos="12824"/>
+          <w:tab w:val="left" w:pos="13740"/>
+          <w:tab w:val="left" w:pos="14656"/>
+        </w:tabs>
+        <w:wordWrap w:val="0"/>
+        <w:spacing w:after="0" w:line="240" w:lineRule="auto"/>
+        <w:rPr>
+          <w:rFonts w:ascii="Lucida Console" w:eastAsia="Times New Roman" w:hAnsi="Lucida Console" w:cs="Courier New"/>
+          <w:color w:val="000000"/>
+          <w:sz w:val="24"/>
+          <w:szCs w:val="24"/>
+          <w:bdr w:val="none" w:sz="0" w:space="0" w:color="auto" w:frame="1"/>
+          <w:lang w:eastAsia="en-GB"/>
+        </w:rPr>
+      </w:pPr>
       <w:proofErr w:type="spellStart"/>
       <w:r>
         <w:rPr>
-          <w:rStyle w:val="ggboefpdpvb"/>
-          <w:rFonts w:ascii="Lucida Console" w:hAnsi="Lucida Console"/>
-          <w:color w:val="000000"/>
-          <w:sz w:val="24"/>
-          <w:szCs w:val="24"/>
-          <w:bdr w:val="none" w:sz="0" w:space="0" w:color="auto" w:frame="1"/>
-        </w:rPr>
-        <w:t>Pr</w:t>
+          <w:rFonts w:ascii="Lucida Console" w:eastAsia="Times New Roman" w:hAnsi="Lucida Console" w:cs="Courier New"/>
+          <w:color w:val="000000"/>
+          <w:sz w:val="24"/>
+          <w:szCs w:val="24"/>
+          <w:bdr w:val="none" w:sz="0" w:space="0" w:color="auto" w:frame="1"/>
+          <w:lang w:eastAsia="en-GB"/>
+        </w:rPr>
+        <w:t>Signif</w:t>
       </w:r>
       <w:proofErr w:type="spellEnd"/>
       <w:r>
         <w:rPr>
-          <w:rStyle w:val="ggboefpdpvb"/>
-          <w:rFonts w:ascii="Lucida Console" w:hAnsi="Lucida Console"/>
-          <w:color w:val="000000"/>
-          <w:sz w:val="24"/>
-          <w:szCs w:val="24"/>
-          <w:bdr w:val="none" w:sz="0" w:space="0" w:color="auto" w:frame="1"/>
-        </w:rPr>
-        <w:t xml:space="preserve">(&gt;|t|)  </w:t>
-      </w:r>
-    </w:p>
-    <w:p>
-      <w:pPr>
-        <w:pStyle w:val="HTMLPreformatted"/>
-        <w:shd w:val="clear" w:color="auto" w:fill="FFFFFF"/>
-        <w:wordWrap w:val="0"/>
-        <w:rPr>
-          <w:rStyle w:val="ggboefpdpvb"/>
-          <w:rFonts w:ascii="Lucida Console" w:hAnsi="Lucida Console"/>
-          <w:color w:val="000000"/>
-          <w:sz w:val="24"/>
-          <w:szCs w:val="24"/>
-          <w:bdr w:val="none" w:sz="0" w:space="0" w:color="auto" w:frame="1"/>
-        </w:rPr>
-      </w:pPr>
-      <w:r>
-        <w:rPr>
-          <w:rStyle w:val="ggboefpdpvb"/>
-          <w:rFonts w:ascii="Lucida Console" w:hAnsi="Lucida Console"/>
-          <w:color w:val="000000"/>
-          <w:sz w:val="24"/>
-          <w:szCs w:val="24"/>
-          <w:bdr w:val="none" w:sz="0" w:space="0" w:color="auto" w:frame="1"/>
-        </w:rPr>
-        <w:t>(</w:t>
+          <w:rFonts w:ascii="Lucida Console" w:eastAsia="Times New Roman" w:hAnsi="Lucida Console" w:cs="Courier New"/>
+          <w:color w:val="000000"/>
+          <w:sz w:val="24"/>
+          <w:szCs w:val="24"/>
+          <w:bdr w:val="none" w:sz="0" w:space="0" w:color="auto" w:frame="1"/>
+          <w:lang w:eastAsia="en-GB"/>
+        </w:rPr>
+        <w:t xml:space="preserve">. codes:  0 ‘***’ 0.001 ‘**’ 0.01 ‘*’ 0.05 ‘.’ 0.1 </w:t>
       </w:r>
       <w:proofErr w:type="gramStart"/>
       <w:r>
         <w:rPr>
-          <w:rStyle w:val="ggboefpdpvb"/>
-          <w:rFonts w:ascii="Lucida Console" w:hAnsi="Lucida Console"/>
-          <w:color w:val="000000"/>
-          <w:sz w:val="24"/>
-          <w:szCs w:val="24"/>
-          <w:bdr w:val="none" w:sz="0" w:space="0" w:color="auto" w:frame="1"/>
-        </w:rPr>
-        <w:t xml:space="preserve">Intercept)   </w:t>
+          <w:rFonts w:ascii="Lucida Console" w:eastAsia="Times New Roman" w:hAnsi="Lucida Console" w:cs="Courier New"/>
+          <w:color w:val="000000"/>
+          <w:sz w:val="24"/>
+          <w:szCs w:val="24"/>
+          <w:bdr w:val="none" w:sz="0" w:space="0" w:color="auto" w:frame="1"/>
+          <w:lang w:eastAsia="en-GB"/>
+        </w:rPr>
+        <w:t>‘ ’</w:t>
       </w:r>
       <w:proofErr w:type="gramEnd"/>
       <w:r>
         <w:rPr>
-          <w:rStyle w:val="ggboefpdpvb"/>
-          <w:rFonts w:ascii="Lucida Console" w:hAnsi="Lucida Console"/>
-          <w:color w:val="000000"/>
-          <w:sz w:val="24"/>
-          <w:szCs w:val="24"/>
-          <w:bdr w:val="none" w:sz="0" w:space="0" w:color="auto" w:frame="1"/>
-        </w:rPr>
-        <w:t xml:space="preserve">    0.0000     0.4338   0.000   1.0000  </w:t>
-      </w:r>
-    </w:p>
-    <w:p>
-      <w:pPr>
-        <w:pStyle w:val="HTMLPreformatted"/>
-        <w:shd w:val="clear" w:color="auto" w:fill="FFFFFF"/>
-        <w:wordWrap w:val="0"/>
-        <w:rPr>
-          <w:rFonts w:ascii="Lucida Console" w:hAnsi="Lucida Console"/>
-          <w:color w:val="000000"/>
-          <w:sz w:val="24"/>
-          <w:szCs w:val="24"/>
-        </w:rPr>
-      </w:pPr>
+          <w:rFonts w:ascii="Lucida Console" w:eastAsia="Times New Roman" w:hAnsi="Lucida Console" w:cs="Courier New"/>
+          <w:color w:val="000000"/>
+          <w:sz w:val="24"/>
+          <w:szCs w:val="24"/>
+          <w:bdr w:val="none" w:sz="0" w:space="0" w:color="auto" w:frame="1"/>
+          <w:lang w:eastAsia="en-GB"/>
+        </w:rPr>
+        <w:t xml:space="preserve"> 1</w:t>
+      </w:r>
+    </w:p>
+    <w:p>
+      <w:pPr>
+        <w:shd w:val="clear" w:color="auto" w:fill="FFFFFF"/>
+        <w:tabs>
+          <w:tab w:val="left" w:pos="916"/>
+          <w:tab w:val="left" w:pos="1832"/>
+          <w:tab w:val="left" w:pos="2748"/>
+          <w:tab w:val="left" w:pos="3664"/>
+          <w:tab w:val="left" w:pos="4580"/>
+          <w:tab w:val="left" w:pos="5496"/>
+          <w:tab w:val="left" w:pos="6412"/>
+          <w:tab w:val="left" w:pos="7328"/>
+          <w:tab w:val="left" w:pos="8244"/>
+          <w:tab w:val="left" w:pos="9160"/>
+          <w:tab w:val="left" w:pos="10076"/>
+          <w:tab w:val="left" w:pos="10992"/>
+          <w:tab w:val="left" w:pos="11908"/>
+          <w:tab w:val="left" w:pos="12824"/>
+          <w:tab w:val="left" w:pos="13740"/>
+          <w:tab w:val="left" w:pos="14656"/>
+        </w:tabs>
+        <w:wordWrap w:val="0"/>
+        <w:spacing w:after="0" w:line="240" w:lineRule="auto"/>
+        <w:rPr>
+          <w:rFonts w:ascii="Lucida Console" w:eastAsia="Times New Roman" w:hAnsi="Lucida Console" w:cs="Courier New"/>
+          <w:color w:val="000000"/>
+          <w:sz w:val="24"/>
+          <w:szCs w:val="24"/>
+          <w:bdr w:val="none" w:sz="0" w:space="0" w:color="auto" w:frame="1"/>
+          <w:lang w:eastAsia="en-GB"/>
+        </w:rPr>
+      </w:pPr>
+    </w:p>
+    <w:p>
+      <w:pPr>
+        <w:shd w:val="clear" w:color="auto" w:fill="FFFFFF"/>
+        <w:tabs>
+          <w:tab w:val="left" w:pos="916"/>
+          <w:tab w:val="left" w:pos="1832"/>
+          <w:tab w:val="left" w:pos="2748"/>
+          <w:tab w:val="left" w:pos="3664"/>
+          <w:tab w:val="left" w:pos="4580"/>
+          <w:tab w:val="left" w:pos="5496"/>
+          <w:tab w:val="left" w:pos="6412"/>
+          <w:tab w:val="left" w:pos="7328"/>
+          <w:tab w:val="left" w:pos="8244"/>
+          <w:tab w:val="left" w:pos="9160"/>
+          <w:tab w:val="left" w:pos="10076"/>
+          <w:tab w:val="left" w:pos="10992"/>
+          <w:tab w:val="left" w:pos="11908"/>
+          <w:tab w:val="left" w:pos="12824"/>
+          <w:tab w:val="left" w:pos="13740"/>
+          <w:tab w:val="left" w:pos="14656"/>
+        </w:tabs>
+        <w:wordWrap w:val="0"/>
+        <w:spacing w:after="0" w:line="240" w:lineRule="auto"/>
+        <w:rPr>
+          <w:rFonts w:ascii="Lucida Console" w:eastAsia="Times New Roman" w:hAnsi="Lucida Console" w:cs="Courier New"/>
+          <w:color w:val="000000"/>
+          <w:sz w:val="24"/>
+          <w:szCs w:val="24"/>
+          <w:bdr w:val="none" w:sz="0" w:space="0" w:color="auto" w:frame="1"/>
+          <w:lang w:eastAsia="en-GB"/>
+        </w:rPr>
+      </w:pPr>
+      <w:r>
+        <w:rPr>
+          <w:rFonts w:ascii="Lucida Console" w:eastAsia="Times New Roman" w:hAnsi="Lucida Console" w:cs="Courier New"/>
+          <w:color w:val="000000"/>
+          <w:sz w:val="24"/>
+          <w:szCs w:val="24"/>
+          <w:bdr w:val="none" w:sz="0" w:space="0" w:color="auto" w:frame="1"/>
+          <w:lang w:eastAsia="en-GB"/>
+        </w:rPr>
+        <w:t xml:space="preserve">(Dispersion parameter for </w:t>
+      </w:r>
       <w:proofErr w:type="spellStart"/>
       <w:r>
         <w:rPr>
-          <w:rStyle w:val="ggboefpdpvb"/>
-          <w:rFonts w:ascii="Lucida Console" w:hAnsi="Lucida Console"/>
-          <w:color w:val="000000"/>
-          <w:sz w:val="24"/>
-          <w:szCs w:val="24"/>
-          <w:bdr w:val="none" w:sz="0" w:space="0" w:color="auto" w:frame="1"/>
-        </w:rPr>
-        <w:t>TreatmentDuring</w:t>
+          <w:rFonts w:ascii="Lucida Console" w:eastAsia="Times New Roman" w:hAnsi="Lucida Console" w:cs="Courier New"/>
+          <w:color w:val="000000"/>
+          <w:sz w:val="24"/>
+          <w:szCs w:val="24"/>
+          <w:bdr w:val="none" w:sz="0" w:space="0" w:color="auto" w:frame="1"/>
+          <w:lang w:eastAsia="en-GB"/>
+        </w:rPr>
+        <w:t>gaussian</w:t>
       </w:r>
       <w:proofErr w:type="spellEnd"/>
       <w:r>
         <w:rPr>
-          <w:rStyle w:val="ggboefpdpvb"/>
-          <w:rFonts w:ascii="Lucida Console" w:hAnsi="Lucida Console"/>
-          <w:color w:val="000000"/>
-          <w:sz w:val="24"/>
-          <w:szCs w:val="24"/>
-          <w:bdr w:val="none" w:sz="0" w:space="0" w:color="auto" w:frame="1"/>
-        </w:rPr>
-        <w:t xml:space="preserve">   1.2860     0.5600   2.296   </w:t>
+          <w:rFonts w:ascii="Lucida Console" w:eastAsia="Times New Roman" w:hAnsi="Lucida Console" w:cs="Courier New"/>
+          <w:color w:val="000000"/>
+          <w:sz w:val="24"/>
+          <w:szCs w:val="24"/>
+          <w:bdr w:val="none" w:sz="0" w:space="0" w:color="auto" w:frame="1"/>
+          <w:lang w:eastAsia="en-GB"/>
+        </w:rPr>
+        <w:t xml:space="preserve"> family taken to be 0.7527549)</w:t>
+      </w:r>
+    </w:p>
+    <w:p>
+      <w:pPr>
+        <w:shd w:val="clear" w:color="auto" w:fill="FFFFFF"/>
+        <w:tabs>
+          <w:tab w:val="left" w:pos="916"/>
+          <w:tab w:val="left" w:pos="1832"/>
+          <w:tab w:val="left" w:pos="2748"/>
+          <w:tab w:val="left" w:pos="3664"/>
+          <w:tab w:val="left" w:pos="4580"/>
+          <w:tab w:val="left" w:pos="5496"/>
+          <w:tab w:val="left" w:pos="6412"/>
+          <w:tab w:val="left" w:pos="7328"/>
+          <w:tab w:val="left" w:pos="8244"/>
+          <w:tab w:val="left" w:pos="9160"/>
+          <w:tab w:val="left" w:pos="10076"/>
+          <w:tab w:val="left" w:pos="10992"/>
+          <w:tab w:val="left" w:pos="11908"/>
+          <w:tab w:val="left" w:pos="12824"/>
+          <w:tab w:val="left" w:pos="13740"/>
+          <w:tab w:val="left" w:pos="14656"/>
+        </w:tabs>
+        <w:wordWrap w:val="0"/>
+        <w:spacing w:after="0" w:line="240" w:lineRule="auto"/>
+        <w:rPr>
+          <w:rFonts w:ascii="Lucida Console" w:eastAsia="Times New Roman" w:hAnsi="Lucida Console" w:cs="Courier New"/>
+          <w:color w:val="000000"/>
+          <w:sz w:val="24"/>
+          <w:szCs w:val="24"/>
+          <w:bdr w:val="none" w:sz="0" w:space="0" w:color="auto" w:frame="1"/>
+          <w:lang w:eastAsia="en-GB"/>
+        </w:rPr>
+      </w:pPr>
+    </w:p>
+    <w:p>
+      <w:pPr>
+        <w:shd w:val="clear" w:color="auto" w:fill="FFFFFF"/>
+        <w:tabs>
+          <w:tab w:val="left" w:pos="916"/>
+          <w:tab w:val="left" w:pos="1832"/>
+          <w:tab w:val="left" w:pos="2748"/>
+          <w:tab w:val="left" w:pos="3664"/>
+          <w:tab w:val="left" w:pos="4580"/>
+          <w:tab w:val="left" w:pos="5496"/>
+          <w:tab w:val="left" w:pos="6412"/>
+          <w:tab w:val="left" w:pos="7328"/>
+          <w:tab w:val="left" w:pos="8244"/>
+          <w:tab w:val="left" w:pos="9160"/>
+          <w:tab w:val="left" w:pos="10076"/>
+          <w:tab w:val="left" w:pos="10992"/>
+          <w:tab w:val="left" w:pos="11908"/>
+          <w:tab w:val="left" w:pos="12824"/>
+          <w:tab w:val="left" w:pos="13740"/>
+          <w:tab w:val="left" w:pos="14656"/>
+        </w:tabs>
+        <w:wordWrap w:val="0"/>
+        <w:spacing w:after="0" w:line="240" w:lineRule="auto"/>
+        <w:rPr>
+          <w:rFonts w:ascii="Lucida Console" w:eastAsia="Times New Roman" w:hAnsi="Lucida Console" w:cs="Courier New"/>
+          <w:color w:val="000000"/>
+          <w:sz w:val="24"/>
+          <w:szCs w:val="24"/>
+          <w:bdr w:val="none" w:sz="0" w:space="0" w:color="auto" w:frame="1"/>
+          <w:lang w:eastAsia="en-GB"/>
+        </w:rPr>
+      </w:pPr>
+      <w:r>
+        <w:rPr>
+          <w:rFonts w:ascii="Lucida Console" w:eastAsia="Times New Roman" w:hAnsi="Lucida Console" w:cs="Courier New"/>
+          <w:color w:val="000000"/>
+          <w:sz w:val="24"/>
+          <w:szCs w:val="24"/>
+          <w:bdr w:val="none" w:sz="0" w:space="0" w:color="auto" w:frame="1"/>
+          <w:lang w:eastAsia="en-GB"/>
+        </w:rPr>
+        <w:t xml:space="preserve">    Null deviance: </w:t>
       </w:r>
       <w:proofErr w:type="gramStart"/>
       <w:r>
         <w:rPr>
-          <w:rStyle w:val="ggboefpdpvb"/>
-          <w:rFonts w:ascii="Lucida Console" w:hAnsi="Lucida Console"/>
-          <w:color w:val="000000"/>
-          <w:sz w:val="24"/>
-          <w:szCs w:val="24"/>
-          <w:bdr w:val="none" w:sz="0" w:space="0" w:color="auto" w:frame="1"/>
-        </w:rPr>
-        <w:t>0.0508 .</w:t>
+          <w:rFonts w:ascii="Lucida Console" w:eastAsia="Times New Roman" w:hAnsi="Lucida Console" w:cs="Courier New"/>
+          <w:color w:val="000000"/>
+          <w:sz w:val="24"/>
+          <w:szCs w:val="24"/>
+          <w:bdr w:val="none" w:sz="0" w:space="0" w:color="auto" w:frame="1"/>
+          <w:lang w:eastAsia="en-GB"/>
+        </w:rPr>
+        <w:t>9.9912  on</w:t>
       </w:r>
       <w:proofErr w:type="gramEnd"/>
+      <w:r>
+        <w:rPr>
+          <w:rFonts w:ascii="Lucida Console" w:eastAsia="Times New Roman" w:hAnsi="Lucida Console" w:cs="Courier New"/>
+          <w:color w:val="000000"/>
+          <w:sz w:val="24"/>
+          <w:szCs w:val="24"/>
+          <w:bdr w:val="none" w:sz="0" w:space="0" w:color="auto" w:frame="1"/>
+          <w:lang w:eastAsia="en-GB"/>
+        </w:rPr>
+        <w:t xml:space="preserve"> 9  degrees of freedom</w:t>
+      </w:r>
+    </w:p>
+    <w:p>
+      <w:pPr>
+        <w:shd w:val="clear" w:color="auto" w:fill="FFFFFF"/>
+        <w:tabs>
+          <w:tab w:val="left" w:pos="916"/>
+          <w:tab w:val="left" w:pos="1832"/>
+          <w:tab w:val="left" w:pos="2748"/>
+          <w:tab w:val="left" w:pos="3664"/>
+          <w:tab w:val="left" w:pos="4580"/>
+          <w:tab w:val="left" w:pos="5496"/>
+          <w:tab w:val="left" w:pos="6412"/>
+          <w:tab w:val="left" w:pos="7328"/>
+          <w:tab w:val="left" w:pos="8244"/>
+          <w:tab w:val="left" w:pos="9160"/>
+          <w:tab w:val="left" w:pos="10076"/>
+          <w:tab w:val="left" w:pos="10992"/>
+          <w:tab w:val="left" w:pos="11908"/>
+          <w:tab w:val="left" w:pos="12824"/>
+          <w:tab w:val="left" w:pos="13740"/>
+          <w:tab w:val="left" w:pos="14656"/>
+        </w:tabs>
+        <w:wordWrap w:val="0"/>
+        <w:spacing w:after="0" w:line="240" w:lineRule="auto"/>
+        <w:rPr>
+          <w:rFonts w:ascii="Lucida Console" w:eastAsia="Times New Roman" w:hAnsi="Lucida Console" w:cs="Courier New"/>
+          <w:color w:val="000000"/>
+          <w:sz w:val="24"/>
+          <w:szCs w:val="24"/>
+          <w:bdr w:val="none" w:sz="0" w:space="0" w:color="auto" w:frame="1"/>
+          <w:lang w:eastAsia="en-GB"/>
+        </w:rPr>
+      </w:pPr>
+      <w:r>
+        <w:rPr>
+          <w:rFonts w:ascii="Lucida Console" w:eastAsia="Times New Roman" w:hAnsi="Lucida Console" w:cs="Courier New"/>
+          <w:color w:val="000000"/>
+          <w:sz w:val="24"/>
+          <w:szCs w:val="24"/>
+          <w:bdr w:val="none" w:sz="0" w:space="0" w:color="auto" w:frame="1"/>
+          <w:lang w:eastAsia="en-GB"/>
+        </w:rPr>
+        <w:t xml:space="preserve">Residual deviance: </w:t>
+      </w:r>
+      <w:proofErr w:type="gramStart"/>
+      <w:r>
+        <w:rPr>
+          <w:rFonts w:ascii="Lucida Console" w:eastAsia="Times New Roman" w:hAnsi="Lucida Console" w:cs="Courier New"/>
+          <w:color w:val="000000"/>
+          <w:sz w:val="24"/>
+          <w:szCs w:val="24"/>
+          <w:bdr w:val="none" w:sz="0" w:space="0" w:color="auto" w:frame="1"/>
+          <w:lang w:eastAsia="en-GB"/>
+        </w:rPr>
+        <w:t>6.0220  on</w:t>
+      </w:r>
+      <w:proofErr w:type="gramEnd"/>
+      <w:r>
+        <w:rPr>
+          <w:rFonts w:ascii="Lucida Console" w:eastAsia="Times New Roman" w:hAnsi="Lucida Console" w:cs="Courier New"/>
+          <w:color w:val="000000"/>
+          <w:sz w:val="24"/>
+          <w:szCs w:val="24"/>
+          <w:bdr w:val="none" w:sz="0" w:space="0" w:color="auto" w:frame="1"/>
+          <w:lang w:eastAsia="en-GB"/>
+        </w:rPr>
+        <w:t xml:space="preserve"> 8  degrees of freedom</w:t>
+      </w:r>
+    </w:p>
+    <w:p>
+      <w:pPr>
+        <w:shd w:val="clear" w:color="auto" w:fill="FFFFFF"/>
+        <w:tabs>
+          <w:tab w:val="left" w:pos="916"/>
+          <w:tab w:val="left" w:pos="1832"/>
+          <w:tab w:val="left" w:pos="2748"/>
+          <w:tab w:val="left" w:pos="3664"/>
+          <w:tab w:val="left" w:pos="4580"/>
+          <w:tab w:val="left" w:pos="5496"/>
+          <w:tab w:val="left" w:pos="6412"/>
+          <w:tab w:val="left" w:pos="7328"/>
+          <w:tab w:val="left" w:pos="8244"/>
+          <w:tab w:val="left" w:pos="9160"/>
+          <w:tab w:val="left" w:pos="10076"/>
+          <w:tab w:val="left" w:pos="10992"/>
+          <w:tab w:val="left" w:pos="11908"/>
+          <w:tab w:val="left" w:pos="12824"/>
+          <w:tab w:val="left" w:pos="13740"/>
+          <w:tab w:val="left" w:pos="14656"/>
+        </w:tabs>
+        <w:wordWrap w:val="0"/>
+        <w:spacing w:after="0" w:line="240" w:lineRule="auto"/>
+        <w:rPr>
+          <w:rFonts w:ascii="Lucida Console" w:eastAsia="Times New Roman" w:hAnsi="Lucida Console" w:cs="Courier New"/>
+          <w:color w:val="000000"/>
+          <w:sz w:val="24"/>
+          <w:szCs w:val="24"/>
+          <w:bdr w:val="none" w:sz="0" w:space="0" w:color="auto" w:frame="1"/>
+          <w:lang w:eastAsia="en-GB"/>
+        </w:rPr>
+      </w:pPr>
+      <w:r>
+        <w:rPr>
+          <w:rFonts w:ascii="Lucida Console" w:eastAsia="Times New Roman" w:hAnsi="Lucida Console" w:cs="Courier New"/>
+          <w:color w:val="000000"/>
+          <w:sz w:val="24"/>
+          <w:szCs w:val="24"/>
+          <w:bdr w:val="none" w:sz="0" w:space="0" w:color="auto" w:frame="1"/>
+          <w:lang w:eastAsia="en-GB"/>
+        </w:rPr>
+        <w:t>AIC: 29.307</w:t>
+      </w:r>
+    </w:p>
+    <w:p>
+      <w:pPr>
+        <w:shd w:val="clear" w:color="auto" w:fill="FFFFFF"/>
+        <w:tabs>
+          <w:tab w:val="left" w:pos="916"/>
+          <w:tab w:val="left" w:pos="1832"/>
+          <w:tab w:val="left" w:pos="2748"/>
+          <w:tab w:val="left" w:pos="3664"/>
+          <w:tab w:val="left" w:pos="4580"/>
+          <w:tab w:val="left" w:pos="5496"/>
+          <w:tab w:val="left" w:pos="6412"/>
+          <w:tab w:val="left" w:pos="7328"/>
+          <w:tab w:val="left" w:pos="8244"/>
+          <w:tab w:val="left" w:pos="9160"/>
+          <w:tab w:val="left" w:pos="10076"/>
+          <w:tab w:val="left" w:pos="10992"/>
+          <w:tab w:val="left" w:pos="11908"/>
+          <w:tab w:val="left" w:pos="12824"/>
+          <w:tab w:val="left" w:pos="13740"/>
+          <w:tab w:val="left" w:pos="14656"/>
+        </w:tabs>
+        <w:wordWrap w:val="0"/>
+        <w:spacing w:after="0" w:line="240" w:lineRule="auto"/>
+        <w:rPr>
+          <w:rFonts w:ascii="Lucida Console" w:eastAsia="Times New Roman" w:hAnsi="Lucida Console" w:cs="Courier New"/>
+          <w:color w:val="000000"/>
+          <w:sz w:val="24"/>
+          <w:szCs w:val="24"/>
+          <w:bdr w:val="none" w:sz="0" w:space="0" w:color="auto" w:frame="1"/>
+          <w:lang w:eastAsia="en-GB"/>
+        </w:rPr>
+      </w:pPr>
+    </w:p>
+    <w:p>
+      <w:pPr>
+        <w:shd w:val="clear" w:color="auto" w:fill="FFFFFF"/>
+        <w:tabs>
+          <w:tab w:val="left" w:pos="916"/>
+          <w:tab w:val="left" w:pos="1832"/>
+          <w:tab w:val="left" w:pos="2748"/>
+          <w:tab w:val="left" w:pos="3664"/>
+          <w:tab w:val="left" w:pos="4580"/>
+          <w:tab w:val="left" w:pos="5496"/>
+          <w:tab w:val="left" w:pos="6412"/>
+          <w:tab w:val="left" w:pos="7328"/>
+          <w:tab w:val="left" w:pos="8244"/>
+          <w:tab w:val="left" w:pos="9160"/>
+          <w:tab w:val="left" w:pos="10076"/>
+          <w:tab w:val="left" w:pos="10992"/>
+          <w:tab w:val="left" w:pos="11908"/>
+          <w:tab w:val="left" w:pos="12824"/>
+          <w:tab w:val="left" w:pos="13740"/>
+          <w:tab w:val="left" w:pos="14656"/>
+        </w:tabs>
+        <w:wordWrap w:val="0"/>
+        <w:spacing w:after="0" w:line="240" w:lineRule="auto"/>
+        <w:rPr>
+          <w:rFonts w:ascii="Lucida Console" w:eastAsia="Times New Roman" w:hAnsi="Lucida Console" w:cs="Courier New"/>
+          <w:color w:val="000000"/>
+          <w:sz w:val="24"/>
+          <w:szCs w:val="24"/>
+          <w:lang w:eastAsia="en-GB"/>
+        </w:rPr>
+      </w:pPr>
+      <w:r>
+        <w:rPr>
+          <w:rFonts w:ascii="Lucida Console" w:eastAsia="Times New Roman" w:hAnsi="Lucida Console" w:cs="Courier New"/>
+          <w:color w:val="000000"/>
+          <w:sz w:val="24"/>
+          <w:szCs w:val="24"/>
+          <w:bdr w:val="none" w:sz="0" w:space="0" w:color="auto" w:frame="1"/>
+          <w:lang w:eastAsia="en-GB"/>
+        </w:rPr>
+        <w:t>Number of Fisher Scoring iterations: 2</w:t>
+      </w:r>
     </w:p>
     <w:p/>
     <w:sectPr>
@@ -1139,6 +2936,28 @@
     <w:name w:val="Normal"/>
     <w:qFormat/>
   </w:style>
+  <w:style w:type="paragraph" w:styleId="Heading2">
+    <w:name w:val="heading 2"/>
+    <w:basedOn w:val="Normal"/>
+    <w:next w:val="Normal"/>
+    <w:link w:val="Heading2Char"/>
+    <w:uiPriority w:val="9"/>
+    <w:unhideWhenUsed/>
+    <w:qFormat/>
+    <w:rsid w:val="00DE6A4D"/>
+    <w:pPr>
+      <w:keepNext/>
+      <w:keepLines/>
+      <w:spacing w:before="40" w:after="0"/>
+      <w:outlineLvl w:val="1"/>
+    </w:pPr>
+    <w:rPr>
+      <w:rFonts w:asciiTheme="majorHAnsi" w:eastAsiaTheme="majorEastAsia" w:hAnsiTheme="majorHAnsi" w:cstheme="majorBidi"/>
+      <w:color w:val="2E74B5" w:themeColor="accent1" w:themeShade="BF"/>
+      <w:sz w:val="26"/>
+      <w:szCs w:val="26"/>
+    </w:rPr>
+  </w:style>
   <w:style w:type="character" w:default="1" w:styleId="DefaultParagraphFont">
     <w:name w:val="Default Paragraph Font"/>
     <w:uiPriority w:val="1"/>
@@ -1220,6 +3039,19 @@
     <w:name w:val="ggboefpdpvb"/>
     <w:basedOn w:val="DefaultParagraphFont"/>
     <w:rsid w:val="00011AEF"/>
+  </w:style>
+  <w:style w:type="character" w:customStyle="1" w:styleId="Heading2Char">
+    <w:name w:val="Heading 2 Char"/>
+    <w:basedOn w:val="DefaultParagraphFont"/>
+    <w:link w:val="Heading2"/>
+    <w:uiPriority w:val="9"/>
+    <w:rsid w:val="00DE6A4D"/>
+    <w:rPr>
+      <w:rFonts w:asciiTheme="majorHAnsi" w:eastAsiaTheme="majorEastAsia" w:hAnsiTheme="majorHAnsi" w:cstheme="majorBidi"/>
+      <w:color w:val="2E74B5" w:themeColor="accent1" w:themeShade="BF"/>
+      <w:sz w:val="26"/>
+      <w:szCs w:val="26"/>
+    </w:rPr>
   </w:style>
 </w:styles>
 </file>

</xml_diff>